<commit_message>
Better use of DA objects and iteration.  Should fix the bug where everyone was sent the same password last semester.
</commit_message>
<xml_diff>
--- a/docassemble/sysadmin/data/templates/Access_to_Docassemble_and_GitHub.docx
+++ b/docassemble/sysadmin/data/templates/Access_to_Docassemble_and_GitHub.docx
@@ -1,6 +1,6 @@
 
 <file path=word/document.xml><?xml version="1.0" encoding="utf-8"?>
-<w:document xmlns:wpc="http://schemas.microsoft.com/office/word/2010/wordprocessingCanvas" xmlns:cx="http://schemas.microsoft.com/office/drawing/2014/chartex" xmlns:cx1="http://schemas.microsoft.com/office/drawing/2015/9/8/chartex" xmlns:cx2="http://schemas.microsoft.com/office/drawing/2015/10/21/chartex" xmlns:cx3="http://schemas.microsoft.com/office/drawing/2016/5/9/chartex" xmlns:cx4="http://schemas.microsoft.com/office/drawing/2016/5/10/chartex" xmlns:cx5="http://schemas.microsoft.com/office/drawing/2016/5/11/chartex" xmlns:cx6="http://schemas.microsoft.com/office/drawing/2016/5/12/chartex" xmlns:cx7="http://schemas.microsoft.com/office/drawing/2016/5/13/chartex" xmlns:cx8="http://schemas.microsoft.com/office/drawing/2016/5/14/chartex" xmlns:mc="http://schemas.openxmlformats.org/markup-compatibility/2006" xmlns:aink="http://schemas.microsoft.com/office/drawing/2016/ink" xmlns:am3d="http://schemas.microsoft.com/office/drawing/2017/model3d" xmlns:o="urn:schemas-microsoft-com:office:office" xmlns:r="http://schemas.openxmlformats.org/officeDocument/2006/relationships" xmlns:m="http://schemas.openxmlformats.org/officeDocument/2006/math" xmlns:v="urn:schemas-microsoft-com:vml" xmlns:wp14="http://schemas.microsoft.com/office/word/2010/wordprocessingDrawing" xmlns:wp="http://schemas.openxmlformats.org/drawingml/2006/wordprocessingDrawing" xmlns:w10="urn:schemas-microsoft-com:office:word" xmlns:w="http://schemas.openxmlformats.org/wordprocessingml/2006/main" xmlns:w14="http://schemas.microsoft.com/office/word/2010/wordml" xmlns:w15="http://schemas.microsoft.com/office/word/2012/wordml" xmlns:w16cid="http://schemas.microsoft.com/office/word/2016/wordml/cid" xmlns:w16se="http://schemas.microsoft.com/office/word/2015/wordml/symex" xmlns:wpg="http://schemas.microsoft.com/office/word/2010/wordprocessingGroup" xmlns:wpi="http://schemas.microsoft.com/office/word/2010/wordprocessingInk" xmlns:wne="http://schemas.microsoft.com/office/word/2006/wordml" xmlns:wps="http://schemas.microsoft.com/office/word/2010/wordprocessingShape" mc:Ignorable="w14 w15 w16se w16cid wp14">
+<w:document xmlns:wpc="http://schemas.microsoft.com/office/word/2010/wordprocessingCanvas" xmlns:cx="http://schemas.microsoft.com/office/drawing/2014/chartex" xmlns:cx1="http://schemas.microsoft.com/office/drawing/2015/9/8/chartex" xmlns:cx2="http://schemas.microsoft.com/office/drawing/2015/10/21/chartex" xmlns:cx3="http://schemas.microsoft.com/office/drawing/2016/5/9/chartex" xmlns:cx4="http://schemas.microsoft.com/office/drawing/2016/5/10/chartex" xmlns:cx5="http://schemas.microsoft.com/office/drawing/2016/5/11/chartex" xmlns:cx6="http://schemas.microsoft.com/office/drawing/2016/5/12/chartex" xmlns:cx7="http://schemas.microsoft.com/office/drawing/2016/5/13/chartex" xmlns:cx8="http://schemas.microsoft.com/office/drawing/2016/5/14/chartex" xmlns:mc="http://schemas.openxmlformats.org/markup-compatibility/2006" xmlns:aink="http://schemas.microsoft.com/office/drawing/2016/ink" xmlns:am3d="http://schemas.microsoft.com/office/drawing/2017/model3d" xmlns:o="urn:schemas-microsoft-com:office:office" xmlns:r="http://schemas.openxmlformats.org/officeDocument/2006/relationships" xmlns:m="http://schemas.openxmlformats.org/officeDocument/2006/math" xmlns:v="urn:schemas-microsoft-com:vml" xmlns:wp14="http://schemas.microsoft.com/office/word/2010/wordprocessingDrawing" xmlns:wp="http://schemas.openxmlformats.org/drawingml/2006/wordprocessingDrawing" xmlns:w10="urn:schemas-microsoft-com:office:word" xmlns:w="http://schemas.openxmlformats.org/wordprocessingml/2006/main" xmlns:w14="http://schemas.microsoft.com/office/word/2010/wordml" xmlns:w15="http://schemas.microsoft.com/office/word/2012/wordml" xmlns:w16cex="http://schemas.microsoft.com/office/word/2018/wordml/cex" xmlns:w16cid="http://schemas.microsoft.com/office/word/2016/wordml/cid" xmlns:w16="http://schemas.microsoft.com/office/word/2018/wordml" xmlns:w16se="http://schemas.microsoft.com/office/word/2015/wordml/symex" xmlns:wpg="http://schemas.microsoft.com/office/word/2010/wordprocessingGroup" xmlns:wpi="http://schemas.microsoft.com/office/word/2010/wordprocessingInk" xmlns:wne="http://schemas.microsoft.com/office/word/2006/wordml" xmlns:wps="http://schemas.microsoft.com/office/word/2010/wordprocessingShape" mc:Ignorable="w14 w15 w16se w16cid w16 w16cex wp14">
   <w:body>
     <w:bookmarkStart w:id="0" w:name="_Hlk485824437" w:displacedByCustomXml="next"/>
     <w:bookmarkEnd w:id="0" w:displacedByCustomXml="next"/>
@@ -268,7 +268,21 @@
           <w:sz w:val="36"/>
           <w:szCs w:val="36"/>
         </w:rPr>
-        <w:t>Semester 1, 2020</w:t>
+        <w:t xml:space="preserve">Semester </w:t>
+      </w:r>
+      <w:r>
+        <w:rPr>
+          <w:sz w:val="36"/>
+          <w:szCs w:val="36"/>
+        </w:rPr>
+        <w:t>2</w:t>
+      </w:r>
+      <w:r>
+        <w:rPr>
+          <w:sz w:val="36"/>
+          <w:szCs w:val="36"/>
+        </w:rPr>
+        <w:t>, 2020</w:t>
       </w:r>
     </w:p>
     <w:p>
@@ -748,7 +762,6 @@
               </w:rPr>
               <w:t>{{</w:t>
             </w:r>
-            <w:proofErr w:type="spellStart"/>
             <w:r>
               <w:rPr>
                 <w:rFonts w:ascii="Courier New" w:eastAsia="Times New Roman" w:hAnsi="Courier New" w:cs="Courier New"/>
@@ -756,9 +769,17 @@
                 <w:szCs w:val="22"/>
                 <w:lang w:eastAsia="en-AU"/>
               </w:rPr>
-              <w:t>MJFrecipient.email</w:t>
+              <w:t>accounts_import[i]</w:t>
             </w:r>
-            <w:proofErr w:type="spellEnd"/>
+            <w:r>
+              <w:rPr>
+                <w:rFonts w:ascii="Courier New" w:eastAsia="Times New Roman" w:hAnsi="Courier New" w:cs="Courier New"/>
+                <w:sz w:val="22"/>
+                <w:szCs w:val="22"/>
+                <w:lang w:eastAsia="en-AU"/>
+              </w:rPr>
+              <w:t>.email</w:t>
+            </w:r>
             <w:r>
               <w:rPr>
                 <w:rFonts w:ascii="Courier New" w:eastAsia="Times New Roman" w:hAnsi="Courier New" w:cs="Courier New"/>
@@ -833,7 +854,16 @@
                 <w:szCs w:val="22"/>
                 <w:lang w:eastAsia="en-AU"/>
               </w:rPr>
-              <w:t>MJFrecipient.password</w:t>
+              <w:t>accounts_import[i]</w:t>
+            </w:r>
+            <w:r>
+              <w:rPr>
+                <w:rFonts w:ascii="Courier New" w:eastAsia="Times New Roman" w:hAnsi="Courier New" w:cs="Courier New"/>
+                <w:sz w:val="22"/>
+                <w:szCs w:val="22"/>
+                <w:lang w:eastAsia="en-AU"/>
+              </w:rPr>
+              <w:t>.password</w:t>
             </w:r>
             <w:r>
               <w:rPr>
@@ -1635,27 +1665,7 @@
           <w:szCs w:val="22"/>
           <w:lang w:eastAsia="en-AU"/>
         </w:rPr>
-        <w:t xml:space="preserve">Work through the </w:t>
-      </w:r>
-      <w:proofErr w:type="spellStart"/>
-      <w:r>
-        <w:rPr>
-          <w:rFonts w:eastAsia="Times New Roman" w:cs="Arial"/>
-          <w:sz w:val="22"/>
-          <w:szCs w:val="22"/>
-          <w:lang w:eastAsia="en-AU"/>
-        </w:rPr>
-        <w:t>signin</w:t>
-      </w:r>
-      <w:proofErr w:type="spellEnd"/>
-      <w:r>
-        <w:rPr>
-          <w:rFonts w:eastAsia="Times New Roman" w:cs="Arial"/>
-          <w:sz w:val="22"/>
-          <w:szCs w:val="22"/>
-          <w:lang w:eastAsia="en-AU"/>
-        </w:rPr>
-        <w:t xml:space="preserve"> process</w:t>
+        <w:t>Work through the signin process</w:t>
       </w:r>
     </w:p>
     <w:p>
@@ -1681,27 +1691,7 @@
           <w:szCs w:val="22"/>
           <w:lang w:eastAsia="en-AU"/>
         </w:rPr>
-        <w:t>Your username should be your FAN (</w:t>
-      </w:r>
-      <w:proofErr w:type="spellStart"/>
-      <w:r>
-        <w:rPr>
-          <w:rFonts w:eastAsia="Times New Roman" w:cs="Arial"/>
-          <w:sz w:val="22"/>
-          <w:szCs w:val="22"/>
-          <w:lang w:eastAsia="en-AU"/>
-        </w:rPr>
-        <w:t>eg</w:t>
-      </w:r>
-      <w:proofErr w:type="spellEnd"/>
-      <w:r>
-        <w:rPr>
-          <w:rFonts w:eastAsia="Times New Roman" w:cs="Arial"/>
-          <w:sz w:val="22"/>
-          <w:szCs w:val="22"/>
-          <w:lang w:eastAsia="en-AU"/>
-        </w:rPr>
-        <w:t>: ferr0182)</w:t>
+        <w:t>Your username should be your FAN (eg: ferr0182)</w:t>
       </w:r>
     </w:p>
     <w:p>
@@ -1727,27 +1717,7 @@
           <w:szCs w:val="22"/>
           <w:lang w:eastAsia="en-AU"/>
         </w:rPr>
-        <w:t>Your email should be the same as your Docassemble login (</w:t>
-      </w:r>
-      <w:proofErr w:type="spellStart"/>
-      <w:r>
-        <w:rPr>
-          <w:rFonts w:eastAsia="Times New Roman" w:cs="Arial"/>
-          <w:sz w:val="22"/>
-          <w:szCs w:val="22"/>
-          <w:lang w:eastAsia="en-AU"/>
-        </w:rPr>
-        <w:t>eg</w:t>
-      </w:r>
-      <w:proofErr w:type="spellEnd"/>
-      <w:r>
-        <w:rPr>
-          <w:rFonts w:eastAsia="Times New Roman" w:cs="Arial"/>
-          <w:sz w:val="22"/>
-          <w:szCs w:val="22"/>
-          <w:lang w:eastAsia="en-AU"/>
-        </w:rPr>
-        <w:t xml:space="preserve">: </w:t>
+        <w:t xml:space="preserve">Your email should be the same as your Docassemble login (eg: </w:t>
       </w:r>
       <w:hyperlink r:id="rId19" w:history="1">
         <w:r>
@@ -2095,8 +2065,6 @@
           <w:lang w:eastAsia="en-AU"/>
         </w:rPr>
       </w:pPr>
-      <w:bookmarkStart w:id="2" w:name="_GoBack"/>
-      <w:bookmarkEnd w:id="2"/>
       <w:r>
         <w:rPr>
           <w:rFonts w:eastAsia="Times New Roman" w:cs="Arial"/>
@@ -2492,27 +2460,7 @@
           <w:szCs w:val="22"/>
           <w:lang w:eastAsia="en-AU"/>
         </w:rPr>
-        <w:t xml:space="preserve">If the checkboxes aren’t checked, check them and ‘Save </w:t>
-      </w:r>
-      <w:proofErr w:type="gramStart"/>
-      <w:r>
-        <w:rPr>
-          <w:rFonts w:eastAsia="Times New Roman" w:cs="Arial"/>
-          <w:sz w:val="22"/>
-          <w:szCs w:val="22"/>
-          <w:lang w:eastAsia="en-AU"/>
-        </w:rPr>
-        <w:t>changes’</w:t>
-      </w:r>
-      <w:proofErr w:type="gramEnd"/>
-      <w:r>
-        <w:rPr>
-          <w:rFonts w:eastAsia="Times New Roman" w:cs="Arial"/>
-          <w:sz w:val="22"/>
-          <w:szCs w:val="22"/>
-          <w:lang w:eastAsia="en-AU"/>
-        </w:rPr>
-        <w:t>.</w:t>
+        <w:t>If the checkboxes aren’t checked, check them and ‘Save changes’.</w:t>
       </w:r>
     </w:p>
     <w:p>
@@ -2771,7 +2719,7 @@
 </file>
 
 <file path=word/endnotes.xml><?xml version="1.0" encoding="utf-8"?>
-<w:endnotes xmlns:wpc="http://schemas.microsoft.com/office/word/2010/wordprocessingCanvas" xmlns:cx="http://schemas.microsoft.com/office/drawing/2014/chartex" xmlns:cx1="http://schemas.microsoft.com/office/drawing/2015/9/8/chartex" xmlns:cx2="http://schemas.microsoft.com/office/drawing/2015/10/21/chartex" xmlns:cx3="http://schemas.microsoft.com/office/drawing/2016/5/9/chartex" xmlns:cx4="http://schemas.microsoft.com/office/drawing/2016/5/10/chartex" xmlns:cx5="http://schemas.microsoft.com/office/drawing/2016/5/11/chartex" xmlns:cx6="http://schemas.microsoft.com/office/drawing/2016/5/12/chartex" xmlns:cx7="http://schemas.microsoft.com/office/drawing/2016/5/13/chartex" xmlns:cx8="http://schemas.microsoft.com/office/drawing/2016/5/14/chartex" xmlns:mc="http://schemas.openxmlformats.org/markup-compatibility/2006" xmlns:aink="http://schemas.microsoft.com/office/drawing/2016/ink" xmlns:am3d="http://schemas.microsoft.com/office/drawing/2017/model3d" xmlns:o="urn:schemas-microsoft-com:office:office" xmlns:r="http://schemas.openxmlformats.org/officeDocument/2006/relationships" xmlns:m="http://schemas.openxmlformats.org/officeDocument/2006/math" xmlns:v="urn:schemas-microsoft-com:vml" xmlns:wp14="http://schemas.microsoft.com/office/word/2010/wordprocessingDrawing" xmlns:wp="http://schemas.openxmlformats.org/drawingml/2006/wordprocessingDrawing" xmlns:w10="urn:schemas-microsoft-com:office:word" xmlns:w="http://schemas.openxmlformats.org/wordprocessingml/2006/main" xmlns:w14="http://schemas.microsoft.com/office/word/2010/wordml" xmlns:w15="http://schemas.microsoft.com/office/word/2012/wordml" xmlns:w16cid="http://schemas.microsoft.com/office/word/2016/wordml/cid" xmlns:w16se="http://schemas.microsoft.com/office/word/2015/wordml/symex" xmlns:wpg="http://schemas.microsoft.com/office/word/2010/wordprocessingGroup" xmlns:wpi="http://schemas.microsoft.com/office/word/2010/wordprocessingInk" xmlns:wne="http://schemas.microsoft.com/office/word/2006/wordml" xmlns:wps="http://schemas.microsoft.com/office/word/2010/wordprocessingShape" mc:Ignorable="w14 w15 w16se w16cid wp14">
+<w:endnotes xmlns:wpc="http://schemas.microsoft.com/office/word/2010/wordprocessingCanvas" xmlns:cx="http://schemas.microsoft.com/office/drawing/2014/chartex" xmlns:cx1="http://schemas.microsoft.com/office/drawing/2015/9/8/chartex" xmlns:cx2="http://schemas.microsoft.com/office/drawing/2015/10/21/chartex" xmlns:cx3="http://schemas.microsoft.com/office/drawing/2016/5/9/chartex" xmlns:cx4="http://schemas.microsoft.com/office/drawing/2016/5/10/chartex" xmlns:cx5="http://schemas.microsoft.com/office/drawing/2016/5/11/chartex" xmlns:cx6="http://schemas.microsoft.com/office/drawing/2016/5/12/chartex" xmlns:cx7="http://schemas.microsoft.com/office/drawing/2016/5/13/chartex" xmlns:cx8="http://schemas.microsoft.com/office/drawing/2016/5/14/chartex" xmlns:mc="http://schemas.openxmlformats.org/markup-compatibility/2006" xmlns:aink="http://schemas.microsoft.com/office/drawing/2016/ink" xmlns:am3d="http://schemas.microsoft.com/office/drawing/2017/model3d" xmlns:o="urn:schemas-microsoft-com:office:office" xmlns:r="http://schemas.openxmlformats.org/officeDocument/2006/relationships" xmlns:m="http://schemas.openxmlformats.org/officeDocument/2006/math" xmlns:v="urn:schemas-microsoft-com:vml" xmlns:wp14="http://schemas.microsoft.com/office/word/2010/wordprocessingDrawing" xmlns:wp="http://schemas.openxmlformats.org/drawingml/2006/wordprocessingDrawing" xmlns:w10="urn:schemas-microsoft-com:office:word" xmlns:w="http://schemas.openxmlformats.org/wordprocessingml/2006/main" xmlns:w14="http://schemas.microsoft.com/office/word/2010/wordml" xmlns:w15="http://schemas.microsoft.com/office/word/2012/wordml" xmlns:w16cex="http://schemas.microsoft.com/office/word/2018/wordml/cex" xmlns:w16cid="http://schemas.microsoft.com/office/word/2016/wordml/cid" xmlns:w16="http://schemas.microsoft.com/office/word/2018/wordml" xmlns:w16se="http://schemas.microsoft.com/office/word/2015/wordml/symex" xmlns:wpg="http://schemas.microsoft.com/office/word/2010/wordprocessingGroup" xmlns:wpi="http://schemas.microsoft.com/office/word/2010/wordprocessingInk" xmlns:wne="http://schemas.microsoft.com/office/word/2006/wordml" xmlns:wps="http://schemas.microsoft.com/office/word/2010/wordprocessingShape" mc:Ignorable="w14 w15 w16se w16cid w16 w16cex wp14">
   <w:endnote w:type="separator" w:id="-1">
     <w:p>
       <w:r>
@@ -2790,7 +2738,7 @@
 </file>
 
 <file path=word/footer1.xml><?xml version="1.0" encoding="utf-8"?>
-<w:ftr xmlns:wpc="http://schemas.microsoft.com/office/word/2010/wordprocessingCanvas" xmlns:cx="http://schemas.microsoft.com/office/drawing/2014/chartex" xmlns:cx1="http://schemas.microsoft.com/office/drawing/2015/9/8/chartex" xmlns:cx2="http://schemas.microsoft.com/office/drawing/2015/10/21/chartex" xmlns:cx3="http://schemas.microsoft.com/office/drawing/2016/5/9/chartex" xmlns:cx4="http://schemas.microsoft.com/office/drawing/2016/5/10/chartex" xmlns:cx5="http://schemas.microsoft.com/office/drawing/2016/5/11/chartex" xmlns:cx6="http://schemas.microsoft.com/office/drawing/2016/5/12/chartex" xmlns:cx7="http://schemas.microsoft.com/office/drawing/2016/5/13/chartex" xmlns:cx8="http://schemas.microsoft.com/office/drawing/2016/5/14/chartex" xmlns:mc="http://schemas.openxmlformats.org/markup-compatibility/2006" xmlns:aink="http://schemas.microsoft.com/office/drawing/2016/ink" xmlns:am3d="http://schemas.microsoft.com/office/drawing/2017/model3d" xmlns:o="urn:schemas-microsoft-com:office:office" xmlns:r="http://schemas.openxmlformats.org/officeDocument/2006/relationships" xmlns:m="http://schemas.openxmlformats.org/officeDocument/2006/math" xmlns:v="urn:schemas-microsoft-com:vml" xmlns:wp14="http://schemas.microsoft.com/office/word/2010/wordprocessingDrawing" xmlns:wp="http://schemas.openxmlformats.org/drawingml/2006/wordprocessingDrawing" xmlns:w10="urn:schemas-microsoft-com:office:word" xmlns:w="http://schemas.openxmlformats.org/wordprocessingml/2006/main" xmlns:w14="http://schemas.microsoft.com/office/word/2010/wordml" xmlns:w15="http://schemas.microsoft.com/office/word/2012/wordml" xmlns:w16cid="http://schemas.microsoft.com/office/word/2016/wordml/cid" xmlns:w16se="http://schemas.microsoft.com/office/word/2015/wordml/symex" xmlns:wpg="http://schemas.microsoft.com/office/word/2010/wordprocessingGroup" xmlns:wpi="http://schemas.microsoft.com/office/word/2010/wordprocessingInk" xmlns:wne="http://schemas.microsoft.com/office/word/2006/wordml" xmlns:wps="http://schemas.microsoft.com/office/word/2010/wordprocessingShape" mc:Ignorable="w14 w15 w16se w16cid wp14">
+<w:ftr xmlns:wpc="http://schemas.microsoft.com/office/word/2010/wordprocessingCanvas" xmlns:cx="http://schemas.microsoft.com/office/drawing/2014/chartex" xmlns:cx1="http://schemas.microsoft.com/office/drawing/2015/9/8/chartex" xmlns:cx2="http://schemas.microsoft.com/office/drawing/2015/10/21/chartex" xmlns:cx3="http://schemas.microsoft.com/office/drawing/2016/5/9/chartex" xmlns:cx4="http://schemas.microsoft.com/office/drawing/2016/5/10/chartex" xmlns:cx5="http://schemas.microsoft.com/office/drawing/2016/5/11/chartex" xmlns:cx6="http://schemas.microsoft.com/office/drawing/2016/5/12/chartex" xmlns:cx7="http://schemas.microsoft.com/office/drawing/2016/5/13/chartex" xmlns:cx8="http://schemas.microsoft.com/office/drawing/2016/5/14/chartex" xmlns:mc="http://schemas.openxmlformats.org/markup-compatibility/2006" xmlns:aink="http://schemas.microsoft.com/office/drawing/2016/ink" xmlns:am3d="http://schemas.microsoft.com/office/drawing/2017/model3d" xmlns:o="urn:schemas-microsoft-com:office:office" xmlns:r="http://schemas.openxmlformats.org/officeDocument/2006/relationships" xmlns:m="http://schemas.openxmlformats.org/officeDocument/2006/math" xmlns:v="urn:schemas-microsoft-com:vml" xmlns:wp14="http://schemas.microsoft.com/office/word/2010/wordprocessingDrawing" xmlns:wp="http://schemas.openxmlformats.org/drawingml/2006/wordprocessingDrawing" xmlns:w10="urn:schemas-microsoft-com:office:word" xmlns:w="http://schemas.openxmlformats.org/wordprocessingml/2006/main" xmlns:w14="http://schemas.microsoft.com/office/word/2010/wordml" xmlns:w15="http://schemas.microsoft.com/office/word/2012/wordml" xmlns:w16cex="http://schemas.microsoft.com/office/word/2018/wordml/cex" xmlns:w16cid="http://schemas.microsoft.com/office/word/2016/wordml/cid" xmlns:w16="http://schemas.microsoft.com/office/word/2018/wordml" xmlns:w16se="http://schemas.microsoft.com/office/word/2015/wordml/symex" xmlns:wpg="http://schemas.microsoft.com/office/word/2010/wordprocessingGroup" xmlns:wpi="http://schemas.microsoft.com/office/word/2010/wordprocessingInk" xmlns:wne="http://schemas.microsoft.com/office/word/2006/wordml" xmlns:wps="http://schemas.microsoft.com/office/word/2010/wordprocessingShape" mc:Ignorable="w14 w15 w16se w16cid w16 w16cex wp14">
   <w:p>
     <w:pPr>
       <w:pStyle w:val="Footer"/>
@@ -2975,7 +2923,7 @@
 </file>
 
 <file path=word/footnotes.xml><?xml version="1.0" encoding="utf-8"?>
-<w:footnotes xmlns:wpc="http://schemas.microsoft.com/office/word/2010/wordprocessingCanvas" xmlns:cx="http://schemas.microsoft.com/office/drawing/2014/chartex" xmlns:cx1="http://schemas.microsoft.com/office/drawing/2015/9/8/chartex" xmlns:cx2="http://schemas.microsoft.com/office/drawing/2015/10/21/chartex" xmlns:cx3="http://schemas.microsoft.com/office/drawing/2016/5/9/chartex" xmlns:cx4="http://schemas.microsoft.com/office/drawing/2016/5/10/chartex" xmlns:cx5="http://schemas.microsoft.com/office/drawing/2016/5/11/chartex" xmlns:cx6="http://schemas.microsoft.com/office/drawing/2016/5/12/chartex" xmlns:cx7="http://schemas.microsoft.com/office/drawing/2016/5/13/chartex" xmlns:cx8="http://schemas.microsoft.com/office/drawing/2016/5/14/chartex" xmlns:mc="http://schemas.openxmlformats.org/markup-compatibility/2006" xmlns:aink="http://schemas.microsoft.com/office/drawing/2016/ink" xmlns:am3d="http://schemas.microsoft.com/office/drawing/2017/model3d" xmlns:o="urn:schemas-microsoft-com:office:office" xmlns:r="http://schemas.openxmlformats.org/officeDocument/2006/relationships" xmlns:m="http://schemas.openxmlformats.org/officeDocument/2006/math" xmlns:v="urn:schemas-microsoft-com:vml" xmlns:wp14="http://schemas.microsoft.com/office/word/2010/wordprocessingDrawing" xmlns:wp="http://schemas.openxmlformats.org/drawingml/2006/wordprocessingDrawing" xmlns:w10="urn:schemas-microsoft-com:office:word" xmlns:w="http://schemas.openxmlformats.org/wordprocessingml/2006/main" xmlns:w14="http://schemas.microsoft.com/office/word/2010/wordml" xmlns:w15="http://schemas.microsoft.com/office/word/2012/wordml" xmlns:w16cid="http://schemas.microsoft.com/office/word/2016/wordml/cid" xmlns:w16se="http://schemas.microsoft.com/office/word/2015/wordml/symex" xmlns:wpg="http://schemas.microsoft.com/office/word/2010/wordprocessingGroup" xmlns:wpi="http://schemas.microsoft.com/office/word/2010/wordprocessingInk" xmlns:wne="http://schemas.microsoft.com/office/word/2006/wordml" xmlns:wps="http://schemas.microsoft.com/office/word/2010/wordprocessingShape" mc:Ignorable="w14 w15 w16se w16cid wp14">
+<w:footnotes xmlns:wpc="http://schemas.microsoft.com/office/word/2010/wordprocessingCanvas" xmlns:cx="http://schemas.microsoft.com/office/drawing/2014/chartex" xmlns:cx1="http://schemas.microsoft.com/office/drawing/2015/9/8/chartex" xmlns:cx2="http://schemas.microsoft.com/office/drawing/2015/10/21/chartex" xmlns:cx3="http://schemas.microsoft.com/office/drawing/2016/5/9/chartex" xmlns:cx4="http://schemas.microsoft.com/office/drawing/2016/5/10/chartex" xmlns:cx5="http://schemas.microsoft.com/office/drawing/2016/5/11/chartex" xmlns:cx6="http://schemas.microsoft.com/office/drawing/2016/5/12/chartex" xmlns:cx7="http://schemas.microsoft.com/office/drawing/2016/5/13/chartex" xmlns:cx8="http://schemas.microsoft.com/office/drawing/2016/5/14/chartex" xmlns:mc="http://schemas.openxmlformats.org/markup-compatibility/2006" xmlns:aink="http://schemas.microsoft.com/office/drawing/2016/ink" xmlns:am3d="http://schemas.microsoft.com/office/drawing/2017/model3d" xmlns:o="urn:schemas-microsoft-com:office:office" xmlns:r="http://schemas.openxmlformats.org/officeDocument/2006/relationships" xmlns:m="http://schemas.openxmlformats.org/officeDocument/2006/math" xmlns:v="urn:schemas-microsoft-com:vml" xmlns:wp14="http://schemas.microsoft.com/office/word/2010/wordprocessingDrawing" xmlns:wp="http://schemas.openxmlformats.org/drawingml/2006/wordprocessingDrawing" xmlns:w10="urn:schemas-microsoft-com:office:word" xmlns:w="http://schemas.openxmlformats.org/wordprocessingml/2006/main" xmlns:w14="http://schemas.microsoft.com/office/word/2010/wordml" xmlns:w15="http://schemas.microsoft.com/office/word/2012/wordml" xmlns:w16cex="http://schemas.microsoft.com/office/word/2018/wordml/cex" xmlns:w16cid="http://schemas.microsoft.com/office/word/2016/wordml/cid" xmlns:w16="http://schemas.microsoft.com/office/word/2018/wordml" xmlns:w16se="http://schemas.microsoft.com/office/word/2015/wordml/symex" xmlns:wpg="http://schemas.microsoft.com/office/word/2010/wordprocessingGroup" xmlns:wpi="http://schemas.microsoft.com/office/word/2010/wordprocessingInk" xmlns:wne="http://schemas.microsoft.com/office/word/2006/wordml" xmlns:wps="http://schemas.microsoft.com/office/word/2010/wordprocessingShape" mc:Ignorable="w14 w15 w16se w16cid w16 w16cex wp14">
   <w:footnote w:type="separator" w:id="-1">
     <w:p>
       <w:r>
@@ -2994,7 +2942,7 @@
 </file>
 
 <file path=word/header1.xml><?xml version="1.0" encoding="utf-8"?>
-<w:hdr xmlns:wpc="http://schemas.microsoft.com/office/word/2010/wordprocessingCanvas" xmlns:cx="http://schemas.microsoft.com/office/drawing/2014/chartex" xmlns:cx1="http://schemas.microsoft.com/office/drawing/2015/9/8/chartex" xmlns:cx2="http://schemas.microsoft.com/office/drawing/2015/10/21/chartex" xmlns:cx3="http://schemas.microsoft.com/office/drawing/2016/5/9/chartex" xmlns:cx4="http://schemas.microsoft.com/office/drawing/2016/5/10/chartex" xmlns:cx5="http://schemas.microsoft.com/office/drawing/2016/5/11/chartex" xmlns:cx6="http://schemas.microsoft.com/office/drawing/2016/5/12/chartex" xmlns:cx7="http://schemas.microsoft.com/office/drawing/2016/5/13/chartex" xmlns:cx8="http://schemas.microsoft.com/office/drawing/2016/5/14/chartex" xmlns:mc="http://schemas.openxmlformats.org/markup-compatibility/2006" xmlns:aink="http://schemas.microsoft.com/office/drawing/2016/ink" xmlns:am3d="http://schemas.microsoft.com/office/drawing/2017/model3d" xmlns:o="urn:schemas-microsoft-com:office:office" xmlns:r="http://schemas.openxmlformats.org/officeDocument/2006/relationships" xmlns:m="http://schemas.openxmlformats.org/officeDocument/2006/math" xmlns:v="urn:schemas-microsoft-com:vml" xmlns:wp14="http://schemas.microsoft.com/office/word/2010/wordprocessingDrawing" xmlns:wp="http://schemas.openxmlformats.org/drawingml/2006/wordprocessingDrawing" xmlns:w10="urn:schemas-microsoft-com:office:word" xmlns:w="http://schemas.openxmlformats.org/wordprocessingml/2006/main" xmlns:w14="http://schemas.microsoft.com/office/word/2010/wordml" xmlns:w15="http://schemas.microsoft.com/office/word/2012/wordml" xmlns:w16cid="http://schemas.microsoft.com/office/word/2016/wordml/cid" xmlns:w16se="http://schemas.microsoft.com/office/word/2015/wordml/symex" xmlns:wpg="http://schemas.microsoft.com/office/word/2010/wordprocessingGroup" xmlns:wpi="http://schemas.microsoft.com/office/word/2010/wordprocessingInk" xmlns:wne="http://schemas.microsoft.com/office/word/2006/wordml" xmlns:wps="http://schemas.microsoft.com/office/word/2010/wordprocessingShape" mc:Ignorable="w14 w15 w16se w16cid wp14">
+<w:hdr xmlns:wpc="http://schemas.microsoft.com/office/word/2010/wordprocessingCanvas" xmlns:cx="http://schemas.microsoft.com/office/drawing/2014/chartex" xmlns:cx1="http://schemas.microsoft.com/office/drawing/2015/9/8/chartex" xmlns:cx2="http://schemas.microsoft.com/office/drawing/2015/10/21/chartex" xmlns:cx3="http://schemas.microsoft.com/office/drawing/2016/5/9/chartex" xmlns:cx4="http://schemas.microsoft.com/office/drawing/2016/5/10/chartex" xmlns:cx5="http://schemas.microsoft.com/office/drawing/2016/5/11/chartex" xmlns:cx6="http://schemas.microsoft.com/office/drawing/2016/5/12/chartex" xmlns:cx7="http://schemas.microsoft.com/office/drawing/2016/5/13/chartex" xmlns:cx8="http://schemas.microsoft.com/office/drawing/2016/5/14/chartex" xmlns:mc="http://schemas.openxmlformats.org/markup-compatibility/2006" xmlns:aink="http://schemas.microsoft.com/office/drawing/2016/ink" xmlns:am3d="http://schemas.microsoft.com/office/drawing/2017/model3d" xmlns:o="urn:schemas-microsoft-com:office:office" xmlns:r="http://schemas.openxmlformats.org/officeDocument/2006/relationships" xmlns:m="http://schemas.openxmlformats.org/officeDocument/2006/math" xmlns:v="urn:schemas-microsoft-com:vml" xmlns:wp14="http://schemas.microsoft.com/office/word/2010/wordprocessingDrawing" xmlns:wp="http://schemas.openxmlformats.org/drawingml/2006/wordprocessingDrawing" xmlns:w10="urn:schemas-microsoft-com:office:word" xmlns:w="http://schemas.openxmlformats.org/wordprocessingml/2006/main" xmlns:w14="http://schemas.microsoft.com/office/word/2010/wordml" xmlns:w15="http://schemas.microsoft.com/office/word/2012/wordml" xmlns:w16cex="http://schemas.microsoft.com/office/word/2018/wordml/cex" xmlns:w16cid="http://schemas.microsoft.com/office/word/2016/wordml/cid" xmlns:w16="http://schemas.microsoft.com/office/word/2018/wordml" xmlns:w16se="http://schemas.microsoft.com/office/word/2015/wordml/symex" xmlns:wpg="http://schemas.microsoft.com/office/word/2010/wordprocessingGroup" xmlns:wpi="http://schemas.microsoft.com/office/word/2010/wordprocessingInk" xmlns:wne="http://schemas.microsoft.com/office/word/2006/wordml" xmlns:wps="http://schemas.microsoft.com/office/word/2010/wordprocessingShape" mc:Ignorable="w14 w15 w16se w16cid w16 w16cex wp14">
   <w:p>
     <w:pPr>
       <w:pStyle w:val="Header"/>
@@ -3008,7 +2956,7 @@
 </file>
 
 <file path=word/numbering.xml><?xml version="1.0" encoding="utf-8"?>
-<w:numbering xmlns:wpc="http://schemas.microsoft.com/office/word/2010/wordprocessingCanvas" xmlns:cx="http://schemas.microsoft.com/office/drawing/2014/chartex" xmlns:cx1="http://schemas.microsoft.com/office/drawing/2015/9/8/chartex" xmlns:cx2="http://schemas.microsoft.com/office/drawing/2015/10/21/chartex" xmlns:cx3="http://schemas.microsoft.com/office/drawing/2016/5/9/chartex" xmlns:cx4="http://schemas.microsoft.com/office/drawing/2016/5/10/chartex" xmlns:cx5="http://schemas.microsoft.com/office/drawing/2016/5/11/chartex" xmlns:cx6="http://schemas.microsoft.com/office/drawing/2016/5/12/chartex" xmlns:cx7="http://schemas.microsoft.com/office/drawing/2016/5/13/chartex" xmlns:cx8="http://schemas.microsoft.com/office/drawing/2016/5/14/chartex" xmlns:mc="http://schemas.openxmlformats.org/markup-compatibility/2006" xmlns:aink="http://schemas.microsoft.com/office/drawing/2016/ink" xmlns:am3d="http://schemas.microsoft.com/office/drawing/2017/model3d" xmlns:o="urn:schemas-microsoft-com:office:office" xmlns:r="http://schemas.openxmlformats.org/officeDocument/2006/relationships" xmlns:m="http://schemas.openxmlformats.org/officeDocument/2006/math" xmlns:v="urn:schemas-microsoft-com:vml" xmlns:wp14="http://schemas.microsoft.com/office/word/2010/wordprocessingDrawing" xmlns:wp="http://schemas.openxmlformats.org/drawingml/2006/wordprocessingDrawing" xmlns:w10="urn:schemas-microsoft-com:office:word" xmlns:w="http://schemas.openxmlformats.org/wordprocessingml/2006/main" xmlns:w14="http://schemas.microsoft.com/office/word/2010/wordml" xmlns:w15="http://schemas.microsoft.com/office/word/2012/wordml" xmlns:w16cid="http://schemas.microsoft.com/office/word/2016/wordml/cid" xmlns:w16se="http://schemas.microsoft.com/office/word/2015/wordml/symex" xmlns:wpg="http://schemas.microsoft.com/office/word/2010/wordprocessingGroup" xmlns:wpi="http://schemas.microsoft.com/office/word/2010/wordprocessingInk" xmlns:wne="http://schemas.microsoft.com/office/word/2006/wordml" xmlns:wps="http://schemas.microsoft.com/office/word/2010/wordprocessingShape" mc:Ignorable="w14 w15 w16se w16cid wp14">
+<w:numbering xmlns:wpc="http://schemas.microsoft.com/office/word/2010/wordprocessingCanvas" xmlns:cx="http://schemas.microsoft.com/office/drawing/2014/chartex" xmlns:cx1="http://schemas.microsoft.com/office/drawing/2015/9/8/chartex" xmlns:cx2="http://schemas.microsoft.com/office/drawing/2015/10/21/chartex" xmlns:cx3="http://schemas.microsoft.com/office/drawing/2016/5/9/chartex" xmlns:cx4="http://schemas.microsoft.com/office/drawing/2016/5/10/chartex" xmlns:cx5="http://schemas.microsoft.com/office/drawing/2016/5/11/chartex" xmlns:cx6="http://schemas.microsoft.com/office/drawing/2016/5/12/chartex" xmlns:cx7="http://schemas.microsoft.com/office/drawing/2016/5/13/chartex" xmlns:cx8="http://schemas.microsoft.com/office/drawing/2016/5/14/chartex" xmlns:mc="http://schemas.openxmlformats.org/markup-compatibility/2006" xmlns:aink="http://schemas.microsoft.com/office/drawing/2016/ink" xmlns:am3d="http://schemas.microsoft.com/office/drawing/2017/model3d" xmlns:o="urn:schemas-microsoft-com:office:office" xmlns:r="http://schemas.openxmlformats.org/officeDocument/2006/relationships" xmlns:m="http://schemas.openxmlformats.org/officeDocument/2006/math" xmlns:v="urn:schemas-microsoft-com:vml" xmlns:wp14="http://schemas.microsoft.com/office/word/2010/wordprocessingDrawing" xmlns:wp="http://schemas.openxmlformats.org/drawingml/2006/wordprocessingDrawing" xmlns:w10="urn:schemas-microsoft-com:office:word" xmlns:w="http://schemas.openxmlformats.org/wordprocessingml/2006/main" xmlns:w14="http://schemas.microsoft.com/office/word/2010/wordml" xmlns:w15="http://schemas.microsoft.com/office/word/2012/wordml" xmlns:w16cex="http://schemas.microsoft.com/office/word/2018/wordml/cex" xmlns:w16cid="http://schemas.microsoft.com/office/word/2016/wordml/cid" xmlns:w16="http://schemas.microsoft.com/office/word/2018/wordml" xmlns:w16se="http://schemas.microsoft.com/office/word/2015/wordml/symex" xmlns:wpg="http://schemas.microsoft.com/office/word/2010/wordprocessingGroup" xmlns:wpi="http://schemas.microsoft.com/office/word/2010/wordprocessingInk" xmlns:wne="http://schemas.microsoft.com/office/word/2006/wordml" xmlns:wps="http://schemas.microsoft.com/office/word/2010/wordprocessingShape" mc:Ignorable="w14 w15 w16se w16cid w16 w16cex wp14">
   <w:abstractNum w:abstractNumId="0" w15:restartNumberingAfterBreak="0">
     <w:nsid w:val="FFFFFF7C"/>
     <w:multiLevelType w:val="singleLevel"/>
@@ -5562,7 +5510,7 @@
 </file>
 
 <file path=word/styles.xml><?xml version="1.0" encoding="utf-8"?>
-<w:styles xmlns:mc="http://schemas.openxmlformats.org/markup-compatibility/2006" xmlns:r="http://schemas.openxmlformats.org/officeDocument/2006/relationships" xmlns:w="http://schemas.openxmlformats.org/wordprocessingml/2006/main" xmlns:w14="http://schemas.microsoft.com/office/word/2010/wordml" xmlns:w15="http://schemas.microsoft.com/office/word/2012/wordml" xmlns:w16cid="http://schemas.microsoft.com/office/word/2016/wordml/cid" xmlns:w16se="http://schemas.microsoft.com/office/word/2015/wordml/symex" mc:Ignorable="w14 w15 w16se w16cid">
+<w:styles xmlns:mc="http://schemas.openxmlformats.org/markup-compatibility/2006" xmlns:r="http://schemas.openxmlformats.org/officeDocument/2006/relationships" xmlns:w="http://schemas.openxmlformats.org/wordprocessingml/2006/main" xmlns:w14="http://schemas.microsoft.com/office/word/2010/wordml" xmlns:w15="http://schemas.microsoft.com/office/word/2012/wordml" xmlns:w16cex="http://schemas.microsoft.com/office/word/2018/wordml/cex" xmlns:w16cid="http://schemas.microsoft.com/office/word/2016/wordml/cid" xmlns:w16="http://schemas.microsoft.com/office/word/2018/wordml" xmlns:w16se="http://schemas.microsoft.com/office/word/2015/wordml/symex" mc:Ignorable="w14 w15 w16se w16cid w16 w16cex">
   <w:docDefaults>
     <w:rPrDefault>
       <w:rPr>
@@ -21879,7 +21827,7 @@
 </file>
 
 <file path=word/glossary/document.xml><?xml version="1.0" encoding="utf-8"?>
-<w:glossaryDocument xmlns:wpc="http://schemas.microsoft.com/office/word/2010/wordprocessingCanvas" xmlns:cx="http://schemas.microsoft.com/office/drawing/2014/chartex" xmlns:cx1="http://schemas.microsoft.com/office/drawing/2015/9/8/chartex" xmlns:cx2="http://schemas.microsoft.com/office/drawing/2015/10/21/chartex" xmlns:cx3="http://schemas.microsoft.com/office/drawing/2016/5/9/chartex" xmlns:cx4="http://schemas.microsoft.com/office/drawing/2016/5/10/chartex" xmlns:cx5="http://schemas.microsoft.com/office/drawing/2016/5/11/chartex" xmlns:cx6="http://schemas.microsoft.com/office/drawing/2016/5/12/chartex" xmlns:cx7="http://schemas.microsoft.com/office/drawing/2016/5/13/chartex" xmlns:cx8="http://schemas.microsoft.com/office/drawing/2016/5/14/chartex" xmlns:mc="http://schemas.openxmlformats.org/markup-compatibility/2006" xmlns:aink="http://schemas.microsoft.com/office/drawing/2016/ink" xmlns:am3d="http://schemas.microsoft.com/office/drawing/2017/model3d" xmlns:o="urn:schemas-microsoft-com:office:office" xmlns:r="http://schemas.openxmlformats.org/officeDocument/2006/relationships" xmlns:m="http://schemas.openxmlformats.org/officeDocument/2006/math" xmlns:v="urn:schemas-microsoft-com:vml" xmlns:wp14="http://schemas.microsoft.com/office/word/2010/wordprocessingDrawing" xmlns:wp="http://schemas.openxmlformats.org/drawingml/2006/wordprocessingDrawing" xmlns:w10="urn:schemas-microsoft-com:office:word" xmlns:w="http://schemas.openxmlformats.org/wordprocessingml/2006/main" xmlns:w14="http://schemas.microsoft.com/office/word/2010/wordml" xmlns:w15="http://schemas.microsoft.com/office/word/2012/wordml" xmlns:w16cid="http://schemas.microsoft.com/office/word/2016/wordml/cid" xmlns:w16se="http://schemas.microsoft.com/office/word/2015/wordml/symex" xmlns:wpg="http://schemas.microsoft.com/office/word/2010/wordprocessingGroup" xmlns:wpi="http://schemas.microsoft.com/office/word/2010/wordprocessingInk" xmlns:wne="http://schemas.microsoft.com/office/word/2006/wordml" xmlns:wps="http://schemas.microsoft.com/office/word/2010/wordprocessingShape" mc:Ignorable="w14 w15 w16se w16cid wp14">
+<w:glossaryDocument xmlns:wpc="http://schemas.microsoft.com/office/word/2010/wordprocessingCanvas" xmlns:cx="http://schemas.microsoft.com/office/drawing/2014/chartex" xmlns:cx1="http://schemas.microsoft.com/office/drawing/2015/9/8/chartex" xmlns:cx2="http://schemas.microsoft.com/office/drawing/2015/10/21/chartex" xmlns:cx3="http://schemas.microsoft.com/office/drawing/2016/5/9/chartex" xmlns:cx4="http://schemas.microsoft.com/office/drawing/2016/5/10/chartex" xmlns:cx5="http://schemas.microsoft.com/office/drawing/2016/5/11/chartex" xmlns:cx6="http://schemas.microsoft.com/office/drawing/2016/5/12/chartex" xmlns:cx7="http://schemas.microsoft.com/office/drawing/2016/5/13/chartex" xmlns:cx8="http://schemas.microsoft.com/office/drawing/2016/5/14/chartex" xmlns:mc="http://schemas.openxmlformats.org/markup-compatibility/2006" xmlns:aink="http://schemas.microsoft.com/office/drawing/2016/ink" xmlns:am3d="http://schemas.microsoft.com/office/drawing/2017/model3d" xmlns:o="urn:schemas-microsoft-com:office:office" xmlns:r="http://schemas.openxmlformats.org/officeDocument/2006/relationships" xmlns:m="http://schemas.openxmlformats.org/officeDocument/2006/math" xmlns:v="urn:schemas-microsoft-com:vml" xmlns:wp14="http://schemas.microsoft.com/office/word/2010/wordprocessingDrawing" xmlns:wp="http://schemas.openxmlformats.org/drawingml/2006/wordprocessingDrawing" xmlns:w10="urn:schemas-microsoft-com:office:word" xmlns:w="http://schemas.openxmlformats.org/wordprocessingml/2006/main" xmlns:w14="http://schemas.microsoft.com/office/word/2010/wordml" xmlns:w15="http://schemas.microsoft.com/office/word/2012/wordml" xmlns:w16cex="http://schemas.microsoft.com/office/word/2018/wordml/cex" xmlns:w16cid="http://schemas.microsoft.com/office/word/2016/wordml/cid" xmlns:w16="http://schemas.microsoft.com/office/word/2018/wordml" xmlns:w16se="http://schemas.microsoft.com/office/word/2015/wordml/symex" xmlns:wpg="http://schemas.microsoft.com/office/word/2010/wordprocessingGroup" xmlns:wpi="http://schemas.microsoft.com/office/word/2010/wordprocessingInk" xmlns:wne="http://schemas.microsoft.com/office/word/2006/wordml" xmlns:wps="http://schemas.microsoft.com/office/word/2010/wordprocessingShape" mc:Ignorable="w14 w15 w16se w16cid w16 w16cex wp14">
   <w:docParts>
     <w:docPart>
       <w:docPartPr>
@@ -21915,7 +21863,7 @@
 </file>
 
 <file path=word/glossary/fontTable.xml><?xml version="1.0" encoding="utf-8"?>
-<w:fonts xmlns:mc="http://schemas.openxmlformats.org/markup-compatibility/2006" xmlns:r="http://schemas.openxmlformats.org/officeDocument/2006/relationships" xmlns:w="http://schemas.openxmlformats.org/wordprocessingml/2006/main" xmlns:w14="http://schemas.microsoft.com/office/word/2010/wordml" xmlns:w15="http://schemas.microsoft.com/office/word/2012/wordml" xmlns:w16cid="http://schemas.microsoft.com/office/word/2016/wordml/cid" xmlns:w16se="http://schemas.microsoft.com/office/word/2015/wordml/symex" mc:Ignorable="w14 w15 w16se w16cid">
+<w:fonts xmlns:mc="http://schemas.openxmlformats.org/markup-compatibility/2006" xmlns:r="http://schemas.openxmlformats.org/officeDocument/2006/relationships" xmlns:w="http://schemas.openxmlformats.org/wordprocessingml/2006/main" xmlns:w14="http://schemas.microsoft.com/office/word/2010/wordml" xmlns:w15="http://schemas.microsoft.com/office/word/2012/wordml" xmlns:w16cex="http://schemas.microsoft.com/office/word/2018/wordml/cex" xmlns:w16cid="http://schemas.microsoft.com/office/word/2016/wordml/cid" xmlns:w16="http://schemas.microsoft.com/office/word/2018/wordml" xmlns:w16se="http://schemas.microsoft.com/office/word/2015/wordml/symex" mc:Ignorable="w14 w15 w16se w16cid w16 w16cex">
   <w:font w:name="Symbol">
     <w:panose1 w:val="05050102010706020507"/>
     <w:charset w:val="02"/>
@@ -21961,7 +21909,7 @@
   </w:font>
   <w:font w:name="SimHei">
     <w:altName w:val="黑体"/>
-    <w:panose1 w:val="02010609060101010101"/>
+    <w:panose1 w:val="02010600030101010101"/>
     <w:charset w:val="86"/>
     <w:family w:val="modern"/>
     <w:pitch w:val="fixed"/>
@@ -22005,7 +21953,6 @@
   </w:font>
   <w:font w:name="DengXian Light">
     <w:altName w:val="等线 Light"/>
-    <w:panose1 w:val="02010600030101010101"/>
     <w:charset w:val="86"/>
     <w:family w:val="auto"/>
     <w:pitch w:val="variable"/>
@@ -22022,7 +21969,7 @@
 </file>
 
 <file path=word/glossary/settings.xml><?xml version="1.0" encoding="utf-8"?>
-<w:settings xmlns:mc="http://schemas.openxmlformats.org/markup-compatibility/2006" xmlns:o="urn:schemas-microsoft-com:office:office" xmlns:r="http://schemas.openxmlformats.org/officeDocument/2006/relationships" xmlns:m="http://schemas.openxmlformats.org/officeDocument/2006/math" xmlns:v="urn:schemas-microsoft-com:vml" xmlns:w10="urn:schemas-microsoft-com:office:word" xmlns:w="http://schemas.openxmlformats.org/wordprocessingml/2006/main" xmlns:w14="http://schemas.microsoft.com/office/word/2010/wordml" xmlns:w15="http://schemas.microsoft.com/office/word/2012/wordml" xmlns:w16cid="http://schemas.microsoft.com/office/word/2016/wordml/cid" xmlns:w16se="http://schemas.microsoft.com/office/word/2015/wordml/symex" xmlns:sl="http://schemas.openxmlformats.org/schemaLibrary/2006/main" mc:Ignorable="w14 w15 w16se w16cid">
+<w:settings xmlns:mc="http://schemas.openxmlformats.org/markup-compatibility/2006" xmlns:o="urn:schemas-microsoft-com:office:office" xmlns:r="http://schemas.openxmlformats.org/officeDocument/2006/relationships" xmlns:m="http://schemas.openxmlformats.org/officeDocument/2006/math" xmlns:v="urn:schemas-microsoft-com:vml" xmlns:w10="urn:schemas-microsoft-com:office:word" xmlns:w="http://schemas.openxmlformats.org/wordprocessingml/2006/main" xmlns:w14="http://schemas.microsoft.com/office/word/2010/wordml" xmlns:w15="http://schemas.microsoft.com/office/word/2012/wordml" xmlns:w16cex="http://schemas.microsoft.com/office/word/2018/wordml/cex" xmlns:w16cid="http://schemas.microsoft.com/office/word/2016/wordml/cid" xmlns:w16="http://schemas.microsoft.com/office/word/2018/wordml" xmlns:w16se="http://schemas.microsoft.com/office/word/2015/wordml/symex" xmlns:sl="http://schemas.openxmlformats.org/schemaLibrary/2006/main" mc:Ignorable="w14 w15 w16se w16cid w16 w16cex">
   <w:view w:val="normal"/>
   <w:defaultTabStop w:val="720"/>
   <w:characterSpacingControl w:val="doNotCompress"/>
@@ -22041,6 +21988,7 @@
     <w:rsid w:val="00462F80"/>
     <w:rsid w:val="0085797A"/>
     <w:rsid w:val="0088280B"/>
+    <w:rsid w:val="00883FA9"/>
     <w:rsid w:val="009B2C87"/>
     <w:rsid w:val="00A654CE"/>
     <w:rsid w:val="00B95BC2"/>
@@ -22069,7 +22017,7 @@
 </file>
 
 <file path=word/glossary/styles.xml><?xml version="1.0" encoding="utf-8"?>
-<w:styles xmlns:mc="http://schemas.openxmlformats.org/markup-compatibility/2006" xmlns:r="http://schemas.openxmlformats.org/officeDocument/2006/relationships" xmlns:w="http://schemas.openxmlformats.org/wordprocessingml/2006/main" xmlns:w14="http://schemas.microsoft.com/office/word/2010/wordml" xmlns:w15="http://schemas.microsoft.com/office/word/2012/wordml" xmlns:w16cid="http://schemas.microsoft.com/office/word/2016/wordml/cid" xmlns:w16se="http://schemas.microsoft.com/office/word/2015/wordml/symex" mc:Ignorable="w14 w15 w16se w16cid">
+<w:styles xmlns:mc="http://schemas.openxmlformats.org/markup-compatibility/2006" xmlns:r="http://schemas.openxmlformats.org/officeDocument/2006/relationships" xmlns:w="http://schemas.openxmlformats.org/wordprocessingml/2006/main" xmlns:w14="http://schemas.microsoft.com/office/word/2010/wordml" xmlns:w15="http://schemas.microsoft.com/office/word/2012/wordml" xmlns:w16cex="http://schemas.microsoft.com/office/word/2018/wordml/cex" xmlns:w16cid="http://schemas.microsoft.com/office/word/2016/wordml/cid" xmlns:w16="http://schemas.microsoft.com/office/word/2018/wordml" xmlns:w16se="http://schemas.microsoft.com/office/word/2015/wordml/symex" mc:Ignorable="w14 w15 w16se w16cid w16 w16cex">
   <w:docDefaults>
     <w:rPrDefault>
       <w:rPr>
@@ -22513,7 +22461,7 @@
 </file>
 
 <file path=word/glossary/webSettings.xml><?xml version="1.0" encoding="utf-8"?>
-<w:webSettings xmlns:mc="http://schemas.openxmlformats.org/markup-compatibility/2006" xmlns:r="http://schemas.openxmlformats.org/officeDocument/2006/relationships" xmlns:w="http://schemas.openxmlformats.org/wordprocessingml/2006/main" xmlns:w14="http://schemas.microsoft.com/office/word/2010/wordml" xmlns:w15="http://schemas.microsoft.com/office/word/2012/wordml" xmlns:w16cid="http://schemas.microsoft.com/office/word/2016/wordml/cid" xmlns:w16se="http://schemas.microsoft.com/office/word/2015/wordml/symex" mc:Ignorable="w14 w15 w16se w16cid">
+<w:webSettings xmlns:mc="http://schemas.openxmlformats.org/markup-compatibility/2006" xmlns:r="http://schemas.openxmlformats.org/officeDocument/2006/relationships" xmlns:w="http://schemas.openxmlformats.org/wordprocessingml/2006/main" xmlns:w14="http://schemas.microsoft.com/office/word/2010/wordml" xmlns:w15="http://schemas.microsoft.com/office/word/2012/wordml" xmlns:w16cex="http://schemas.microsoft.com/office/word/2018/wordml/cex" xmlns:w16cid="http://schemas.microsoft.com/office/word/2016/wordml/cid" xmlns:w16="http://schemas.microsoft.com/office/word/2018/wordml" xmlns:w16se="http://schemas.microsoft.com/office/word/2015/wordml/symex" mc:Ignorable="w14 w15 w16se w16cid w16 w16cex">
   <w:optimizeForBrowser/>
   <w:allowPNG/>
 </w:webSettings>

</xml_diff>

<commit_message>
Code modified to add students to Coding the Law
</commit_message>
<xml_diff>
--- a/docassemble/sysadmin/data/templates/Access_to_Docassemble_and_GitHub.docx
+++ b/docassemble/sysadmin/data/templates/Access_to_Docassemble_and_GitHub.docx
@@ -243,6 +243,7 @@
           <w:shd w:val="clear" w:color="auto" w:fill="FFFFFF"/>
         </w:rPr>
       </w:pPr>
+      <w:proofErr w:type="gramStart"/>
       <w:r>
         <w:rPr>
           <w:b/>
@@ -251,7 +252,48 @@
           <w:szCs w:val="36"/>
           <w:shd w:val="clear" w:color="auto" w:fill="FFFFFF"/>
         </w:rPr>
-        <w:t xml:space="preserve">LLAW3301 Law in a Digital Age </w:t>
+        <w:t>{</w:t>
+      </w:r>
+      <w:r>
+        <w:rPr>
+          <w:b/>
+          <w:bCs/>
+          <w:sz w:val="36"/>
+          <w:szCs w:val="36"/>
+          <w:shd w:val="clear" w:color="auto" w:fill="FFFFFF"/>
+        </w:rPr>
+        <w:t>{ MJFtopic</w:t>
+      </w:r>
+      <w:proofErr w:type="gramEnd"/>
+      <w:r>
+        <w:rPr>
+          <w:b/>
+          <w:bCs/>
+          <w:sz w:val="36"/>
+          <w:szCs w:val="36"/>
+          <w:shd w:val="clear" w:color="auto" w:fill="FFFFFF"/>
+        </w:rPr>
+        <w:t xml:space="preserve">_name </w:t>
+      </w:r>
+      <w:r>
+        <w:rPr>
+          <w:b/>
+          <w:bCs/>
+          <w:sz w:val="36"/>
+          <w:szCs w:val="36"/>
+          <w:shd w:val="clear" w:color="auto" w:fill="FFFFFF"/>
+        </w:rPr>
+        <w:t>}</w:t>
+      </w:r>
+      <w:r>
+        <w:rPr>
+          <w:b/>
+          <w:bCs/>
+          <w:sz w:val="36"/>
+          <w:szCs w:val="36"/>
+          <w:shd w:val="clear" w:color="auto" w:fill="FFFFFF"/>
+        </w:rPr>
+        <w:t>}</w:t>
       </w:r>
     </w:p>
     <w:p>
@@ -268,21 +310,30 @@
           <w:sz w:val="36"/>
           <w:szCs w:val="36"/>
         </w:rPr>
-        <w:t xml:space="preserve">Semester </w:t>
+        <w:t>{</w:t>
       </w:r>
       <w:r>
         <w:rPr>
           <w:sz w:val="36"/>
           <w:szCs w:val="36"/>
         </w:rPr>
-        <w:t>2</w:t>
+        <w:t>{MJFtopic_</w:t>
       </w:r>
+      <w:proofErr w:type="gramStart"/>
       <w:r>
         <w:rPr>
           <w:sz w:val="36"/>
           <w:szCs w:val="36"/>
         </w:rPr>
-        <w:t>, 2020</w:t>
+        <w:t>intake }</w:t>
+      </w:r>
+      <w:proofErr w:type="gramEnd"/>
+      <w:r>
+        <w:rPr>
+          <w:sz w:val="36"/>
+          <w:szCs w:val="36"/>
+        </w:rPr>
+        <w:t>}</w:t>
       </w:r>
     </w:p>
     <w:p>
@@ -360,7 +411,17 @@
           <w:szCs w:val="22"/>
           <w:lang w:eastAsia="en-AU"/>
         </w:rPr>
-        <w:t>A central part of this topic is learning how to code.  I</w:t>
+        <w:t xml:space="preserve">A central part of this topic is learning how to code.  </w:t>
+      </w:r>
+      <w:proofErr w:type="gramStart"/>
+      <w:r>
+        <w:rPr>
+          <w:rFonts w:eastAsia="Times New Roman" w:cs="Arial"/>
+          <w:sz w:val="22"/>
+          <w:szCs w:val="22"/>
+          <w:lang w:eastAsia="en-AU"/>
+        </w:rPr>
+        <w:t>I</w:t>
       </w:r>
       <w:r>
         <w:rPr>
@@ -369,7 +430,17 @@
           <w:szCs w:val="22"/>
           <w:lang w:eastAsia="en-AU"/>
         </w:rPr>
-        <w:t xml:space="preserve">n order to do so you will need </w:t>
+        <w:t>n order to</w:t>
+      </w:r>
+      <w:proofErr w:type="gramEnd"/>
+      <w:r>
+        <w:rPr>
+          <w:rFonts w:eastAsia="Times New Roman" w:cs="Arial"/>
+          <w:sz w:val="22"/>
+          <w:szCs w:val="22"/>
+          <w:lang w:eastAsia="en-AU"/>
+        </w:rPr>
+        <w:t xml:space="preserve"> do so you will need </w:t>
       </w:r>
       <w:r>
         <w:rPr>
@@ -505,7 +576,27 @@
           <w:szCs w:val="22"/>
           <w:lang w:eastAsia="en-AU"/>
         </w:rPr>
-        <w:t xml:space="preserve">  In order to access Docassemble, you will need a </w:t>
+        <w:t xml:space="preserve">  </w:t>
+      </w:r>
+      <w:proofErr w:type="gramStart"/>
+      <w:r>
+        <w:rPr>
+          <w:rFonts w:eastAsia="Times New Roman" w:cs="Arial"/>
+          <w:sz w:val="22"/>
+          <w:szCs w:val="22"/>
+          <w:lang w:eastAsia="en-AU"/>
+        </w:rPr>
+        <w:t>In order to</w:t>
+      </w:r>
+      <w:proofErr w:type="gramEnd"/>
+      <w:r>
+        <w:rPr>
+          <w:rFonts w:eastAsia="Times New Roman" w:cs="Arial"/>
+          <w:sz w:val="22"/>
+          <w:szCs w:val="22"/>
+          <w:lang w:eastAsia="en-AU"/>
+        </w:rPr>
+        <w:t xml:space="preserve"> access Docassemble, you will need a </w:t>
       </w:r>
       <w:r>
         <w:rPr>
@@ -769,7 +860,17 @@
                 <w:szCs w:val="22"/>
                 <w:lang w:eastAsia="en-AU"/>
               </w:rPr>
-              <w:t>accounts_import[i]</w:t>
+              <w:t>accounts_import[i</w:t>
+            </w:r>
+            <w:proofErr w:type="gramStart"/>
+            <w:r>
+              <w:rPr>
+                <w:rFonts w:ascii="Courier New" w:eastAsia="Times New Roman" w:hAnsi="Courier New" w:cs="Courier New"/>
+                <w:sz w:val="22"/>
+                <w:szCs w:val="22"/>
+                <w:lang w:eastAsia="en-AU"/>
+              </w:rPr>
+              <w:t>]</w:t>
             </w:r>
             <w:r>
               <w:rPr>
@@ -780,6 +881,7 @@
               </w:rPr>
               <w:t>.email</w:t>
             </w:r>
+            <w:proofErr w:type="gramEnd"/>
             <w:r>
               <w:rPr>
                 <w:rFonts w:ascii="Courier New" w:eastAsia="Times New Roman" w:hAnsi="Courier New" w:cs="Courier New"/>
@@ -854,7 +956,17 @@
                 <w:szCs w:val="22"/>
                 <w:lang w:eastAsia="en-AU"/>
               </w:rPr>
-              <w:t>accounts_import[i]</w:t>
+              <w:t>accounts_import[i</w:t>
+            </w:r>
+            <w:proofErr w:type="gramStart"/>
+            <w:r>
+              <w:rPr>
+                <w:rFonts w:ascii="Courier New" w:eastAsia="Times New Roman" w:hAnsi="Courier New" w:cs="Courier New"/>
+                <w:sz w:val="22"/>
+                <w:szCs w:val="22"/>
+                <w:lang w:eastAsia="en-AU"/>
+              </w:rPr>
+              <w:t>]</w:t>
             </w:r>
             <w:r>
               <w:rPr>
@@ -865,6 +977,7 @@
               </w:rPr>
               <w:t>.password</w:t>
             </w:r>
+            <w:proofErr w:type="gramEnd"/>
             <w:r>
               <w:rPr>
                 <w:rFonts w:ascii="Courier New" w:eastAsia="Times New Roman" w:hAnsi="Courier New" w:cs="Courier New"/>
@@ -1764,7 +1877,27 @@
           <w:szCs w:val="22"/>
           <w:lang w:eastAsia="en-AU"/>
         </w:rPr>
-        <w:t>Choose your own unique password – don’t forget it!</w:t>
+        <w:t xml:space="preserve">Choose your own unique password – </w:t>
+      </w:r>
+      <w:proofErr w:type="gramStart"/>
+      <w:r>
+        <w:rPr>
+          <w:rFonts w:eastAsia="Times New Roman" w:cs="Arial"/>
+          <w:sz w:val="22"/>
+          <w:szCs w:val="22"/>
+          <w:lang w:eastAsia="en-AU"/>
+        </w:rPr>
+        <w:t>don’t</w:t>
+      </w:r>
+      <w:proofErr w:type="gramEnd"/>
+      <w:r>
+        <w:rPr>
+          <w:rFonts w:eastAsia="Times New Roman" w:cs="Arial"/>
+          <w:sz w:val="22"/>
+          <w:szCs w:val="22"/>
+          <w:lang w:eastAsia="en-AU"/>
+        </w:rPr>
+        <w:t xml:space="preserve"> forget it!</w:t>
       </w:r>
     </w:p>
     <w:p>
@@ -2460,7 +2593,27 @@
           <w:szCs w:val="22"/>
           <w:lang w:eastAsia="en-AU"/>
         </w:rPr>
-        <w:t>If the checkboxes aren’t checked, check them and ‘Save changes’.</w:t>
+        <w:t xml:space="preserve">If the checkboxes aren’t checked, check them and ‘Save </w:t>
+      </w:r>
+      <w:proofErr w:type="gramStart"/>
+      <w:r>
+        <w:rPr>
+          <w:rFonts w:eastAsia="Times New Roman" w:cs="Arial"/>
+          <w:sz w:val="22"/>
+          <w:szCs w:val="22"/>
+          <w:lang w:eastAsia="en-AU"/>
+        </w:rPr>
+        <w:t>changes’</w:t>
+      </w:r>
+      <w:proofErr w:type="gramEnd"/>
+      <w:r>
+        <w:rPr>
+          <w:rFonts w:eastAsia="Times New Roman" w:cs="Arial"/>
+          <w:sz w:val="22"/>
+          <w:szCs w:val="22"/>
+          <w:lang w:eastAsia="en-AU"/>
+        </w:rPr>
+        <w:t>.</w:t>
       </w:r>
     </w:p>
     <w:p>
@@ -2519,6 +2672,7 @@
           <w:lang w:eastAsia="en-AU"/>
         </w:rPr>
       </w:pPr>
+      <w:proofErr w:type="gramStart"/>
       <w:r>
         <w:rPr>
           <w:rFonts w:eastAsia="Times New Roman" w:cs="Arial"/>
@@ -2526,7 +2680,17 @@
           <w:szCs w:val="22"/>
           <w:lang w:eastAsia="en-AU"/>
         </w:rPr>
-        <w:t>You’re done!</w:t>
+        <w:t>You’re</w:t>
+      </w:r>
+      <w:proofErr w:type="gramEnd"/>
+      <w:r>
+        <w:rPr>
+          <w:rFonts w:eastAsia="Times New Roman" w:cs="Arial"/>
+          <w:sz w:val="22"/>
+          <w:szCs w:val="22"/>
+          <w:lang w:eastAsia="en-AU"/>
+        </w:rPr>
+        <w:t xml:space="preserve"> done!</w:t>
       </w:r>
     </w:p>
     <w:p>
@@ -21900,7 +22064,6 @@
     <w:sig w:usb0="E0002EFF" w:usb1="C0007843" w:usb2="00000009" w:usb3="00000000" w:csb0="000001FF" w:csb1="00000000"/>
   </w:font>
   <w:font w:name="Cordia New">
-    <w:altName w:val="Cordia New"/>
     <w:panose1 w:val="020B0304020202020204"/>
     <w:charset w:val="DE"/>
     <w:family w:val="swiss"/>
@@ -21934,7 +22097,7 @@
     <w:charset w:val="00"/>
     <w:family w:val="swiss"/>
     <w:pitch w:val="variable"/>
-    <w:sig w:usb0="E4002EFF" w:usb1="C000247B" w:usb2="00000009" w:usb3="00000000" w:csb0="000001FF" w:csb1="00000000"/>
+    <w:sig w:usb0="E0002AFF" w:usb1="C000247B" w:usb2="00000009" w:usb3="00000000" w:csb0="000001FF" w:csb1="00000000"/>
   </w:font>
   <w:font w:name="Arial Black">
     <w:panose1 w:val="020B0A04020102020204"/>
@@ -21963,7 +22126,7 @@
     <w:charset w:val="00"/>
     <w:family w:val="swiss"/>
     <w:pitch w:val="variable"/>
-    <w:sig w:usb0="E4002EFF" w:usb1="C000247B" w:usb2="00000009" w:usb3="00000000" w:csb0="000001FF" w:csb1="00000000"/>
+    <w:sig w:usb0="E0002AFF" w:usb1="C000247B" w:usb2="00000009" w:usb3="00000000" w:csb0="000001FF" w:csb1="00000000"/>
   </w:font>
 </w:fonts>
 </file>
@@ -21989,6 +22152,7 @@
     <w:rsid w:val="0085797A"/>
     <w:rsid w:val="0088280B"/>
     <w:rsid w:val="00883FA9"/>
+    <w:rsid w:val="00934DA8"/>
     <w:rsid w:val="009B2C87"/>
     <w:rsid w:val="00A654CE"/>
     <w:rsid w:val="00B95BC2"/>
@@ -22753,21 +22917,6 @@
 </file>
 
 <file path=customXml/item1.xml><?xml version="1.0" encoding="utf-8"?>
-<?mso-contentType ?>
-<FormTemplates xmlns="http://schemas.microsoft.com/sharepoint/v3/contenttype/forms">
-  <Display>DocumentLibraryForm</Display>
-  <Edit>DocumentLibraryForm</Edit>
-  <New>DocumentLibraryForm</New>
-</FormTemplates>
-</file>
-
-<file path=customXml/item2.xml><?xml version="1.0" encoding="utf-8"?>
-<p:properties xmlns:p="http://schemas.microsoft.com/office/2006/metadata/properties" xmlns:xsi="http://www.w3.org/2001/XMLSchema-instance" xmlns:pc="http://schemas.microsoft.com/office/infopath/2007/PartnerControls">
-  <documentManagement/>
-</p:properties>
-</file>
-
-<file path=customXml/item3.xml><?xml version="1.0" encoding="utf-8"?>
 <ct:contentTypeSchema xmlns:ct="http://schemas.microsoft.com/office/2006/metadata/contentType" xmlns:ma="http://schemas.microsoft.com/office/2006/metadata/properties/metaAttributes" ct:_="" ma:_="" ma:contentTypeName="Document" ma:contentTypeID="0x010100D8A4248FD8BD3F4E8CA28D79838545B3" ma:contentTypeVersion="7" ma:contentTypeDescription="Create a new document." ma:contentTypeScope="" ma:versionID="33007c899f1e3af8eaa5dc769e2a109c">
   <xsd:schema xmlns:xsd="http://www.w3.org/2001/XMLSchema" xmlns:xs="http://www.w3.org/2001/XMLSchema" xmlns:p="http://schemas.microsoft.com/office/2006/metadata/properties" xmlns:ns2="490a89a9-43de-415f-a0a6-fe34c315b54f" targetNamespace="http://schemas.microsoft.com/office/2006/metadata/properties" ma:root="true" ma:fieldsID="d2f781c5a62732d9d6a03247c400a676" ns2:_="">
     <xsd:import namespace="490a89a9-43de-415f-a0a6-fe34c315b54f"/>
@@ -22933,28 +23082,26 @@
 </ct:contentTypeSchema>
 </file>
 
+<file path=customXml/item2.xml><?xml version="1.0" encoding="utf-8"?>
+<p:properties xmlns:p="http://schemas.microsoft.com/office/2006/metadata/properties" xmlns:xsi="http://www.w3.org/2001/XMLSchema-instance" xmlns:pc="http://schemas.microsoft.com/office/infopath/2007/PartnerControls">
+  <documentManagement/>
+</p:properties>
+</file>
+
+<file path=customXml/item3.xml><?xml version="1.0" encoding="utf-8"?>
+<?mso-contentType ?>
+<FormTemplates xmlns="http://schemas.microsoft.com/sharepoint/v3/contenttype/forms">
+  <Display>DocumentLibraryForm</Display>
+  <Edit>DocumentLibraryForm</Edit>
+  <New>DocumentLibraryForm</New>
+</FormTemplates>
+</file>
+
 <file path=customXml/item4.xml><?xml version="1.0" encoding="utf-8"?>
 <b:Sources xmlns:b="http://schemas.openxmlformats.org/officeDocument/2006/bibliography" xmlns="http://schemas.openxmlformats.org/officeDocument/2006/bibliography" SelectedStyle="\APA.XSL" StyleName="APA"/>
 </file>
 
 <file path=customXml/itemProps1.xml><?xml version="1.0" encoding="utf-8"?>
-<ds:datastoreItem xmlns:ds="http://schemas.openxmlformats.org/officeDocument/2006/customXml" ds:itemID="{89803AAE-A5FF-404F-A3A6-0E10714956B4}">
-  <ds:schemaRefs>
-    <ds:schemaRef ds:uri="http://schemas.microsoft.com/sharepoint/v3/contenttype/forms"/>
-  </ds:schemaRefs>
-</ds:datastoreItem>
-</file>
-
-<file path=customXml/itemProps2.xml><?xml version="1.0" encoding="utf-8"?>
-<ds:datastoreItem xmlns:ds="http://schemas.openxmlformats.org/officeDocument/2006/customXml" ds:itemID="{1E52CF82-1D79-4307-8C33-36315FDEE6F5}">
-  <ds:schemaRefs>
-    <ds:schemaRef ds:uri="http://schemas.microsoft.com/office/2006/metadata/properties"/>
-    <ds:schemaRef ds:uri="http://schemas.microsoft.com/office/infopath/2007/PartnerControls"/>
-  </ds:schemaRefs>
-</ds:datastoreItem>
-</file>
-
-<file path=customXml/itemProps3.xml><?xml version="1.0" encoding="utf-8"?>
 <ds:datastoreItem xmlns:ds="http://schemas.openxmlformats.org/officeDocument/2006/customXml" ds:itemID="{438B7F68-AE96-438D-BF66-E6DABD0F62FB}">
   <ds:schemaRefs>
     <ds:schemaRef ds:uri="http://schemas.microsoft.com/office/2006/metadata/contentType"/>
@@ -22972,6 +23119,23 @@
 </ds:datastoreItem>
 </file>
 
+<file path=customXml/itemProps2.xml><?xml version="1.0" encoding="utf-8"?>
+<ds:datastoreItem xmlns:ds="http://schemas.openxmlformats.org/officeDocument/2006/customXml" ds:itemID="{1E52CF82-1D79-4307-8C33-36315FDEE6F5}">
+  <ds:schemaRefs>
+    <ds:schemaRef ds:uri="http://schemas.microsoft.com/office/2006/metadata/properties"/>
+    <ds:schemaRef ds:uri="http://schemas.microsoft.com/office/infopath/2007/PartnerControls"/>
+  </ds:schemaRefs>
+</ds:datastoreItem>
+</file>
+
+<file path=customXml/itemProps3.xml><?xml version="1.0" encoding="utf-8"?>
+<ds:datastoreItem xmlns:ds="http://schemas.openxmlformats.org/officeDocument/2006/customXml" ds:itemID="{89803AAE-A5FF-404F-A3A6-0E10714956B4}">
+  <ds:schemaRefs>
+    <ds:schemaRef ds:uri="http://schemas.microsoft.com/sharepoint/v3/contenttype/forms"/>
+  </ds:schemaRefs>
+</ds:datastoreItem>
+</file>
+
 <file path=customXml/itemProps4.xml><?xml version="1.0" encoding="utf-8"?>
 <ds:datastoreItem xmlns:ds="http://schemas.openxmlformats.org/officeDocument/2006/customXml" ds:itemID="{DA4459AA-DBE1-4908-9903-22822C60B6A4}">
   <ds:schemaRefs>

</xml_diff>

<commit_message>
Account for modified login process
</commit_message>
<xml_diff>
--- a/docassemble/sysadmin/data/templates/Access_to_Docassemble_and_GitHub.docx
+++ b/docassemble/sysadmin/data/templates/Access_to_Docassemble_and_GitHub.docx
@@ -262,7 +262,18 @@
           <w:szCs w:val="36"/>
           <w:shd w:val="clear" w:color="auto" w:fill="FFFFFF"/>
         </w:rPr>
-        <w:t>{ MJFtopic</w:t>
+        <w:t xml:space="preserve">{ </w:t>
+      </w:r>
+      <w:proofErr w:type="spellStart"/>
+      <w:r>
+        <w:rPr>
+          <w:b/>
+          <w:bCs/>
+          <w:sz w:val="36"/>
+          <w:szCs w:val="36"/>
+          <w:shd w:val="clear" w:color="auto" w:fill="FFFFFF"/>
+        </w:rPr>
+        <w:t>MJFtopic</w:t>
       </w:r>
       <w:proofErr w:type="gramEnd"/>
       <w:r>
@@ -273,7 +284,18 @@
           <w:szCs w:val="36"/>
           <w:shd w:val="clear" w:color="auto" w:fill="FFFFFF"/>
         </w:rPr>
-        <w:t xml:space="preserve">_name </w:t>
+        <w:t>_name</w:t>
+      </w:r>
+      <w:proofErr w:type="spellEnd"/>
+      <w:r>
+        <w:rPr>
+          <w:b/>
+          <w:bCs/>
+          <w:sz w:val="36"/>
+          <w:szCs w:val="36"/>
+          <w:shd w:val="clear" w:color="auto" w:fill="FFFFFF"/>
+        </w:rPr>
+        <w:t xml:space="preserve"> </w:t>
       </w:r>
       <w:r>
         <w:rPr>
@@ -317,7 +339,15 @@
           <w:sz w:val="36"/>
           <w:szCs w:val="36"/>
         </w:rPr>
-        <w:t>{MJFtopic_</w:t>
+        <w:t>{</w:t>
+      </w:r>
+      <w:proofErr w:type="spellStart"/>
+      <w:r>
+        <w:rPr>
+          <w:sz w:val="36"/>
+          <w:szCs w:val="36"/>
+        </w:rPr>
+        <w:t>MJFtopic_</w:t>
       </w:r>
       <w:proofErr w:type="gramStart"/>
       <w:r>
@@ -325,7 +355,15 @@
           <w:sz w:val="36"/>
           <w:szCs w:val="36"/>
         </w:rPr>
-        <w:t>intake }</w:t>
+        <w:t>intake</w:t>
+      </w:r>
+      <w:proofErr w:type="spellEnd"/>
+      <w:r>
+        <w:rPr>
+          <w:sz w:val="36"/>
+          <w:szCs w:val="36"/>
+        </w:rPr>
+        <w:t xml:space="preserve"> }</w:t>
       </w:r>
       <w:proofErr w:type="gramEnd"/>
       <w:r>
@@ -366,8 +404,19 @@
           <w:szCs w:val="22"/>
           <w:shd w:val="clear" w:color="auto" w:fill="FFFFFF"/>
         </w:rPr>
-        <w:t>Access to Docassemble</w:t>
+        <w:t xml:space="preserve">Access to </w:t>
       </w:r>
+      <w:proofErr w:type="spellStart"/>
+      <w:r>
+        <w:rPr>
+          <w:rFonts w:ascii="Arial Black" w:eastAsia="Calibri" w:hAnsi="Arial Black" w:cs="Arial"/>
+          <w:sz w:val="48"/>
+          <w:szCs w:val="22"/>
+          <w:shd w:val="clear" w:color="auto" w:fill="FFFFFF"/>
+        </w:rPr>
+        <w:t>Docassemble</w:t>
+      </w:r>
+      <w:proofErr w:type="spellEnd"/>
       <w:r>
         <w:rPr>
           <w:rFonts w:ascii="Arial Black" w:eastAsia="Calibri" w:hAnsi="Arial Black" w:cs="Arial"/>
@@ -413,7 +462,6 @@
         </w:rPr>
         <w:t xml:space="preserve">A central part of this topic is learning how to code.  </w:t>
       </w:r>
-      <w:proofErr w:type="gramStart"/>
       <w:r>
         <w:rPr>
           <w:rFonts w:eastAsia="Times New Roman" w:cs="Arial"/>
@@ -421,18 +469,8 @@
           <w:szCs w:val="22"/>
           <w:lang w:eastAsia="en-AU"/>
         </w:rPr>
-        <w:t>I</w:t>
+        <w:t>To</w:t>
       </w:r>
-      <w:r>
-        <w:rPr>
-          <w:rFonts w:eastAsia="Times New Roman" w:cs="Arial"/>
-          <w:sz w:val="22"/>
-          <w:szCs w:val="22"/>
-          <w:lang w:eastAsia="en-AU"/>
-        </w:rPr>
-        <w:t>n order to</w:t>
-      </w:r>
-      <w:proofErr w:type="gramEnd"/>
       <w:r>
         <w:rPr>
           <w:rFonts w:eastAsia="Times New Roman" w:cs="Arial"/>
@@ -449,7 +487,27 @@
           <w:szCs w:val="22"/>
           <w:lang w:eastAsia="en-AU"/>
         </w:rPr>
-        <w:t>to access the Flinders University Docassemble server.  You will also need to create an account on GitHub.</w:t>
+        <w:t xml:space="preserve">to access the Flinders University </w:t>
+      </w:r>
+      <w:proofErr w:type="spellStart"/>
+      <w:r>
+        <w:rPr>
+          <w:rFonts w:eastAsia="Times New Roman" w:cs="Arial"/>
+          <w:sz w:val="22"/>
+          <w:szCs w:val="22"/>
+          <w:lang w:eastAsia="en-AU"/>
+        </w:rPr>
+        <w:t>Docassemble</w:t>
+      </w:r>
+      <w:proofErr w:type="spellEnd"/>
+      <w:r>
+        <w:rPr>
+          <w:rFonts w:eastAsia="Times New Roman" w:cs="Arial"/>
+          <w:sz w:val="22"/>
+          <w:szCs w:val="22"/>
+          <w:lang w:eastAsia="en-AU"/>
+        </w:rPr>
+        <w:t xml:space="preserve"> server.  You will also need to create an account on GitHub.</w:t>
       </w:r>
     </w:p>
     <w:p>
@@ -520,8 +578,19 @@
           <w:szCs w:val="32"/>
           <w:lang w:eastAsia="en-AU"/>
         </w:rPr>
-        <w:t>Access to Docassemble</w:t>
+        <w:t xml:space="preserve">Access to </w:t>
       </w:r>
+      <w:proofErr w:type="spellStart"/>
+      <w:r>
+        <w:rPr>
+          <w:rFonts w:ascii="Arial Black" w:eastAsia="Times New Roman" w:hAnsi="Arial Black" w:cs="Arial"/>
+          <w:sz w:val="28"/>
+          <w:szCs w:val="32"/>
+          <w:lang w:eastAsia="en-AU"/>
+        </w:rPr>
+        <w:t>Docassemble</w:t>
+      </w:r>
+      <w:proofErr w:type="spellEnd"/>
     </w:p>
     <w:p>
       <w:pPr>
@@ -549,6 +618,7 @@
         </w:rPr>
       </w:pPr>
       <w:hyperlink r:id="rId12" w:history="1">
+        <w:proofErr w:type="spellStart"/>
         <w:r>
           <w:rPr>
             <w:rStyle w:val="Hyperlink"/>
@@ -559,6 +629,7 @@
           </w:rPr>
           <w:t>Docassemble</w:t>
         </w:r>
+        <w:proofErr w:type="spellEnd"/>
       </w:hyperlink>
       <w:r>
         <w:rPr>
@@ -578,7 +649,6 @@
         </w:rPr>
         <w:t xml:space="preserve">  </w:t>
       </w:r>
-      <w:proofErr w:type="gramStart"/>
       <w:r>
         <w:rPr>
           <w:rFonts w:eastAsia="Times New Roman" w:cs="Arial"/>
@@ -586,9 +656,8 @@
           <w:szCs w:val="22"/>
           <w:lang w:eastAsia="en-AU"/>
         </w:rPr>
-        <w:t>In order to</w:t>
+        <w:t>To</w:t>
       </w:r>
-      <w:proofErr w:type="gramEnd"/>
       <w:r>
         <w:rPr>
           <w:rFonts w:eastAsia="Times New Roman" w:cs="Arial"/>
@@ -596,7 +665,27 @@
           <w:szCs w:val="22"/>
           <w:lang w:eastAsia="en-AU"/>
         </w:rPr>
-        <w:t xml:space="preserve"> access Docassemble, you will need a </w:t>
+        <w:t xml:space="preserve"> access </w:t>
+      </w:r>
+      <w:proofErr w:type="spellStart"/>
+      <w:r>
+        <w:rPr>
+          <w:rFonts w:eastAsia="Times New Roman" w:cs="Arial"/>
+          <w:sz w:val="22"/>
+          <w:szCs w:val="22"/>
+          <w:lang w:eastAsia="en-AU"/>
+        </w:rPr>
+        <w:t>Docassemble</w:t>
+      </w:r>
+      <w:proofErr w:type="spellEnd"/>
+      <w:r>
+        <w:rPr>
+          <w:rFonts w:eastAsia="Times New Roman" w:cs="Arial"/>
+          <w:sz w:val="22"/>
+          <w:szCs w:val="22"/>
+          <w:lang w:eastAsia="en-AU"/>
+        </w:rPr>
+        <w:t xml:space="preserve">, you will need a </w:t>
       </w:r>
       <w:r>
         <w:rPr>
@@ -640,7 +729,27 @@
           <w:szCs w:val="22"/>
           <w:lang w:eastAsia="en-AU"/>
         </w:rPr>
-        <w:t>Internet Explorer should not be used to access Docassemble (in fact, Internet Explorer should not be used for anything!)</w:t>
+        <w:t xml:space="preserve">Internet Explorer should not be used to access </w:t>
+      </w:r>
+      <w:proofErr w:type="spellStart"/>
+      <w:r>
+        <w:rPr>
+          <w:rFonts w:eastAsia="Times New Roman" w:cs="Arial"/>
+          <w:sz w:val="22"/>
+          <w:szCs w:val="22"/>
+          <w:lang w:eastAsia="en-AU"/>
+        </w:rPr>
+        <w:t>Docassemble</w:t>
+      </w:r>
+      <w:proofErr w:type="spellEnd"/>
+      <w:r>
+        <w:rPr>
+          <w:rFonts w:eastAsia="Times New Roman" w:cs="Arial"/>
+          <w:sz w:val="22"/>
+          <w:szCs w:val="22"/>
+          <w:lang w:eastAsia="en-AU"/>
+        </w:rPr>
+        <w:t xml:space="preserve"> (in fact, Internet Explorer should not be used for anything!)</w:t>
       </w:r>
       <w:r>
         <w:rPr>
@@ -684,7 +793,27 @@
           <w:szCs w:val="22"/>
           <w:lang w:eastAsia="en-AU"/>
         </w:rPr>
-        <w:t>An account has been created for you on the Flinders University Docassemble server.</w:t>
+        <w:t xml:space="preserve">An account has been created for you on the Flinders University </w:t>
+      </w:r>
+      <w:proofErr w:type="spellStart"/>
+      <w:r>
+        <w:rPr>
+          <w:rFonts w:eastAsia="Times New Roman" w:cs="Arial"/>
+          <w:sz w:val="22"/>
+          <w:szCs w:val="22"/>
+          <w:lang w:eastAsia="en-AU"/>
+        </w:rPr>
+        <w:t>Docassemble</w:t>
+      </w:r>
+      <w:proofErr w:type="spellEnd"/>
+      <w:r>
+        <w:rPr>
+          <w:rFonts w:eastAsia="Times New Roman" w:cs="Arial"/>
+          <w:sz w:val="22"/>
+          <w:szCs w:val="22"/>
+          <w:lang w:eastAsia="en-AU"/>
+        </w:rPr>
+        <w:t xml:space="preserve"> server.</w:t>
       </w:r>
       <w:r>
         <w:rPr>
@@ -746,6 +875,7 @@
                 <w:lang w:eastAsia="en-AU"/>
               </w:rPr>
             </w:pPr>
+            <w:proofErr w:type="spellStart"/>
             <w:r>
               <w:rPr>
                 <w:rFonts w:eastAsia="Times New Roman" w:cs="Arial"/>
@@ -753,7 +883,17 @@
                 <w:szCs w:val="22"/>
                 <w:lang w:eastAsia="en-AU"/>
               </w:rPr>
-              <w:t xml:space="preserve">Docassemble </w:t>
+              <w:t>Docassemble</w:t>
+            </w:r>
+            <w:proofErr w:type="spellEnd"/>
+            <w:r>
+              <w:rPr>
+                <w:rFonts w:eastAsia="Times New Roman" w:cs="Arial"/>
+                <w:sz w:val="22"/>
+                <w:szCs w:val="22"/>
+                <w:lang w:eastAsia="en-AU"/>
+              </w:rPr>
+              <w:t xml:space="preserve"> </w:t>
             </w:r>
             <w:r>
               <w:rPr>
@@ -853,6 +993,7 @@
               </w:rPr>
               <w:t>{{</w:t>
             </w:r>
+            <w:proofErr w:type="spellStart"/>
             <w:r>
               <w:rPr>
                 <w:rFonts w:ascii="Courier New" w:eastAsia="Times New Roman" w:hAnsi="Courier New" w:cs="Courier New"/>
@@ -860,8 +1001,29 @@
                 <w:szCs w:val="22"/>
                 <w:lang w:eastAsia="en-AU"/>
               </w:rPr>
-              <w:t>accounts_import[i</w:t>
+              <w:t>accounts_import</w:t>
             </w:r>
+            <w:proofErr w:type="spellEnd"/>
+            <w:r>
+              <w:rPr>
+                <w:rFonts w:ascii="Courier New" w:eastAsia="Times New Roman" w:hAnsi="Courier New" w:cs="Courier New"/>
+                <w:sz w:val="22"/>
+                <w:szCs w:val="22"/>
+                <w:lang w:eastAsia="en-AU"/>
+              </w:rPr>
+              <w:t>[</w:t>
+            </w:r>
+            <w:proofErr w:type="spellStart"/>
+            <w:r>
+              <w:rPr>
+                <w:rFonts w:ascii="Courier New" w:eastAsia="Times New Roman" w:hAnsi="Courier New" w:cs="Courier New"/>
+                <w:sz w:val="22"/>
+                <w:szCs w:val="22"/>
+                <w:lang w:eastAsia="en-AU"/>
+              </w:rPr>
+              <w:t>i</w:t>
+            </w:r>
+            <w:proofErr w:type="spellEnd"/>
             <w:proofErr w:type="gramStart"/>
             <w:r>
               <w:rPr>
@@ -894,102 +1056,6 @@
           </w:p>
         </w:tc>
       </w:tr>
-      <w:tr>
-        <w:tc>
-          <w:tcPr>
-            <w:cnfStyle w:val="001000000000" w:firstRow="0" w:lastRow="0" w:firstColumn="1" w:lastColumn="0" w:oddVBand="0" w:evenVBand="0" w:oddHBand="0" w:evenHBand="0" w:firstRowFirstColumn="0" w:firstRowLastColumn="0" w:lastRowFirstColumn="0" w:lastRowLastColumn="0"/>
-            <w:tcW w:w="4776" w:type="dxa"/>
-          </w:tcPr>
-          <w:p>
-            <w:pPr>
-              <w:spacing w:line="276" w:lineRule="auto"/>
-              <w:ind w:left="0" w:firstLine="0"/>
-              <w:textAlignment w:val="baseline"/>
-              <w:rPr>
-                <w:rFonts w:eastAsia="Times New Roman" w:cs="Arial"/>
-                <w:sz w:val="22"/>
-                <w:szCs w:val="22"/>
-                <w:lang w:eastAsia="en-AU"/>
-              </w:rPr>
-            </w:pPr>
-            <w:r>
-              <w:rPr>
-                <w:rFonts w:eastAsia="Times New Roman" w:cs="Arial"/>
-                <w:sz w:val="22"/>
-                <w:szCs w:val="22"/>
-                <w:lang w:eastAsia="en-AU"/>
-              </w:rPr>
-              <w:t>Your login email password</w:t>
-            </w:r>
-          </w:p>
-        </w:tc>
-        <w:tc>
-          <w:tcPr>
-            <w:tcW w:w="4776" w:type="dxa"/>
-          </w:tcPr>
-          <w:p>
-            <w:pPr>
-              <w:spacing w:line="276" w:lineRule="auto"/>
-              <w:ind w:left="0" w:firstLine="0"/>
-              <w:textAlignment w:val="baseline"/>
-              <w:cnfStyle w:val="000000000000" w:firstRow="0" w:lastRow="0" w:firstColumn="0" w:lastColumn="0" w:oddVBand="0" w:evenVBand="0" w:oddHBand="0" w:evenHBand="0" w:firstRowFirstColumn="0" w:firstRowLastColumn="0" w:lastRowFirstColumn="0" w:lastRowLastColumn="0"/>
-              <w:rPr>
-                <w:rFonts w:ascii="Courier New" w:eastAsia="Times New Roman" w:hAnsi="Courier New" w:cs="Courier New"/>
-                <w:sz w:val="22"/>
-                <w:szCs w:val="22"/>
-                <w:lang w:eastAsia="en-AU"/>
-              </w:rPr>
-            </w:pPr>
-            <w:r>
-              <w:rPr>
-                <w:rFonts w:ascii="Courier New" w:eastAsia="Times New Roman" w:hAnsi="Courier New" w:cs="Courier New"/>
-                <w:sz w:val="22"/>
-                <w:szCs w:val="22"/>
-                <w:lang w:eastAsia="en-AU"/>
-              </w:rPr>
-              <w:t>{{</w:t>
-            </w:r>
-            <w:r>
-              <w:rPr>
-                <w:rFonts w:ascii="Courier New" w:eastAsia="Times New Roman" w:hAnsi="Courier New" w:cs="Courier New"/>
-                <w:sz w:val="22"/>
-                <w:szCs w:val="22"/>
-                <w:lang w:eastAsia="en-AU"/>
-              </w:rPr>
-              <w:t>accounts_import[i</w:t>
-            </w:r>
-            <w:proofErr w:type="gramStart"/>
-            <w:r>
-              <w:rPr>
-                <w:rFonts w:ascii="Courier New" w:eastAsia="Times New Roman" w:hAnsi="Courier New" w:cs="Courier New"/>
-                <w:sz w:val="22"/>
-                <w:szCs w:val="22"/>
-                <w:lang w:eastAsia="en-AU"/>
-              </w:rPr>
-              <w:t>]</w:t>
-            </w:r>
-            <w:r>
-              <w:rPr>
-                <w:rFonts w:ascii="Courier New" w:eastAsia="Times New Roman" w:hAnsi="Courier New" w:cs="Courier New"/>
-                <w:sz w:val="22"/>
-                <w:szCs w:val="22"/>
-                <w:lang w:eastAsia="en-AU"/>
-              </w:rPr>
-              <w:t>.password</w:t>
-            </w:r>
-            <w:proofErr w:type="gramEnd"/>
-            <w:r>
-              <w:rPr>
-                <w:rFonts w:ascii="Courier New" w:eastAsia="Times New Roman" w:hAnsi="Courier New" w:cs="Courier New"/>
-                <w:sz w:val="22"/>
-                <w:szCs w:val="22"/>
-                <w:lang w:eastAsia="en-AU"/>
-              </w:rPr>
-              <w:t>}}</w:t>
-            </w:r>
-          </w:p>
-        </w:tc>
-      </w:tr>
     </w:tbl>
     <w:p>
       <w:pPr>
@@ -1011,6 +1077,36 @@
         <w:textAlignment w:val="baseline"/>
         <w:rPr>
           <w:rFonts w:eastAsia="Times New Roman" w:cs="Arial"/>
+          <w:b/>
+          <w:bCs/>
+          <w:sz w:val="22"/>
+          <w:szCs w:val="22"/>
+          <w:lang w:eastAsia="en-AU"/>
+        </w:rPr>
+      </w:pPr>
+      <w:r>
+        <w:rPr>
+          <w:rFonts w:eastAsia="Times New Roman" w:cs="Arial"/>
+          <w:b/>
+          <w:bCs/>
+          <w:sz w:val="22"/>
+          <w:szCs w:val="22"/>
+          <w:lang w:eastAsia="en-AU"/>
+        </w:rPr>
+        <w:t>Access Instructions:</w:t>
+      </w:r>
+    </w:p>
+    <w:p>
+      <w:pPr>
+        <w:pStyle w:val="ListParagraph"/>
+        <w:numPr>
+          <w:ilvl w:val="0"/>
+          <w:numId w:val="24"/>
+        </w:numPr>
+        <w:spacing w:after="0" w:line="276" w:lineRule="auto"/>
+        <w:textAlignment w:val="baseline"/>
+        <w:rPr>
+          <w:rFonts w:eastAsia="Times New Roman" w:cs="Arial"/>
           <w:sz w:val="22"/>
           <w:szCs w:val="22"/>
           <w:lang w:eastAsia="en-AU"/>
@@ -1023,7 +1119,105 @@
           <w:szCs w:val="22"/>
           <w:lang w:eastAsia="en-AU"/>
         </w:rPr>
-        <w:t xml:space="preserve">It is strongly recommended that you change your password after you have logged in. </w:t>
+        <w:t xml:space="preserve">Connect to the </w:t>
+      </w:r>
+      <w:proofErr w:type="spellStart"/>
+      <w:r>
+        <w:rPr>
+          <w:rFonts w:eastAsia="Times New Roman" w:cs="Arial"/>
+          <w:sz w:val="22"/>
+          <w:szCs w:val="22"/>
+          <w:lang w:eastAsia="en-AU"/>
+        </w:rPr>
+        <w:t>Docassemble</w:t>
+      </w:r>
+      <w:proofErr w:type="spellEnd"/>
+      <w:r>
+        <w:rPr>
+          <w:rFonts w:eastAsia="Times New Roman" w:cs="Arial"/>
+          <w:sz w:val="22"/>
+          <w:szCs w:val="22"/>
+          <w:lang w:eastAsia="en-AU"/>
+        </w:rPr>
+        <w:t xml:space="preserve"> server</w:t>
+      </w:r>
+    </w:p>
+    <w:p>
+      <w:pPr>
+        <w:pStyle w:val="ListParagraph"/>
+        <w:numPr>
+          <w:ilvl w:val="0"/>
+          <w:numId w:val="24"/>
+        </w:numPr>
+        <w:spacing w:after="0" w:line="276" w:lineRule="auto"/>
+        <w:textAlignment w:val="baseline"/>
+        <w:rPr>
+          <w:rFonts w:eastAsia="Times New Roman" w:cs="Arial"/>
+          <w:sz w:val="22"/>
+          <w:szCs w:val="22"/>
+          <w:lang w:eastAsia="en-AU"/>
+        </w:rPr>
+      </w:pPr>
+      <w:r>
+        <w:rPr>
+          <w:rFonts w:eastAsia="Times New Roman" w:cs="Arial"/>
+          <w:sz w:val="22"/>
+          <w:szCs w:val="22"/>
+          <w:lang w:eastAsia="en-AU"/>
+        </w:rPr>
+        <w:t>Click on ‘Sign in to Save Answers’ at the top right of the page</w:t>
+      </w:r>
+    </w:p>
+    <w:p>
+      <w:pPr>
+        <w:pStyle w:val="ListParagraph"/>
+        <w:numPr>
+          <w:ilvl w:val="0"/>
+          <w:numId w:val="24"/>
+        </w:numPr>
+        <w:spacing w:after="0" w:line="276" w:lineRule="auto"/>
+        <w:textAlignment w:val="baseline"/>
+        <w:rPr>
+          <w:rFonts w:eastAsia="Times New Roman" w:cs="Arial"/>
+          <w:sz w:val="22"/>
+          <w:szCs w:val="22"/>
+          <w:lang w:eastAsia="en-AU"/>
+        </w:rPr>
+      </w:pPr>
+      <w:r>
+        <w:rPr>
+          <w:rFonts w:eastAsia="Times New Roman" w:cs="Arial"/>
+          <w:sz w:val="22"/>
+          <w:szCs w:val="22"/>
+          <w:lang w:eastAsia="en-AU"/>
+        </w:rPr>
+        <w:t>Click on ‘Forgot your Password?’</w:t>
+      </w:r>
+    </w:p>
+    <w:p>
+      <w:pPr>
+        <w:pStyle w:val="ListParagraph"/>
+        <w:numPr>
+          <w:ilvl w:val="0"/>
+          <w:numId w:val="24"/>
+        </w:numPr>
+        <w:spacing w:after="0" w:line="276" w:lineRule="auto"/>
+        <w:textAlignment w:val="baseline"/>
+        <w:rPr>
+          <w:rFonts w:eastAsia="Times New Roman" w:cs="Arial"/>
+          <w:sz w:val="22"/>
+          <w:szCs w:val="22"/>
+          <w:lang w:eastAsia="en-AU"/>
+        </w:rPr>
+      </w:pPr>
+      <w:r>
+        <w:rPr>
+          <w:rFonts w:eastAsia="Times New Roman" w:cs="Arial"/>
+          <w:sz w:val="22"/>
+          <w:szCs w:val="22"/>
+          <w:lang w:eastAsia="en-AU"/>
+        </w:rPr>
+        <w:t xml:space="preserve">Enter your Flinders email address.  This should be your </w:t>
       </w:r>
       <w:r>
         <w:rPr>
@@ -1032,19 +1226,8 @@
           <w:szCs w:val="22"/>
           <w:lang w:eastAsia="en-AU"/>
         </w:rPr>
-        <w:t xml:space="preserve"> Follow these steps:</w:t>
+        <w:t>FAN@flinders.edu.au</w:t>
       </w:r>
-    </w:p>
-    <w:p>
-      <w:pPr>
-        <w:ind w:left="0" w:firstLine="0"/>
-        <w:rPr>
-          <w:rFonts w:eastAsia="Times New Roman" w:cs="Arial"/>
-          <w:sz w:val="22"/>
-          <w:szCs w:val="22"/>
-          <w:lang w:eastAsia="en-AU"/>
-        </w:rPr>
-      </w:pPr>
       <w:r>
         <w:rPr>
           <w:rFonts w:eastAsia="Times New Roman" w:cs="Arial"/>
@@ -1052,7 +1235,100 @@
           <w:szCs w:val="22"/>
           <w:lang w:eastAsia="en-AU"/>
         </w:rPr>
-        <w:br w:type="page"/>
+        <w:t xml:space="preserve"> (</w:t>
+      </w:r>
+      <w:proofErr w:type="spellStart"/>
+      <w:r>
+        <w:rPr>
+          <w:rFonts w:eastAsia="Times New Roman" w:cs="Arial"/>
+          <w:sz w:val="22"/>
+          <w:szCs w:val="22"/>
+          <w:lang w:eastAsia="en-AU"/>
+        </w:rPr>
+        <w:t>eg</w:t>
+      </w:r>
+      <w:proofErr w:type="spellEnd"/>
+      <w:r>
+        <w:rPr>
+          <w:rFonts w:eastAsia="Times New Roman" w:cs="Arial"/>
+          <w:sz w:val="22"/>
+          <w:szCs w:val="22"/>
+          <w:lang w:eastAsia="en-AU"/>
+        </w:rPr>
+        <w:t xml:space="preserve">: </w:t>
+      </w:r>
+      <w:hyperlink r:id="rId14" w:history="1">
+        <w:r>
+          <w:rPr>
+            <w:rStyle w:val="Hyperlink"/>
+            <w:rFonts w:eastAsia="Times New Roman" w:cs="Arial"/>
+            <w:sz w:val="22"/>
+            <w:szCs w:val="22"/>
+            <w:lang w:eastAsia="en-AU"/>
+          </w:rPr>
+          <w:t>ferr0182@flinders.edu.au</w:t>
+        </w:r>
+      </w:hyperlink>
+      <w:r>
+        <w:rPr>
+          <w:rFonts w:eastAsia="Times New Roman" w:cs="Arial"/>
+          <w:sz w:val="22"/>
+          <w:szCs w:val="22"/>
+          <w:lang w:eastAsia="en-AU"/>
+        </w:rPr>
+        <w:t>)</w:t>
+      </w:r>
+    </w:p>
+    <w:p>
+      <w:pPr>
+        <w:pStyle w:val="ListParagraph"/>
+        <w:numPr>
+          <w:ilvl w:val="0"/>
+          <w:numId w:val="24"/>
+        </w:numPr>
+        <w:spacing w:after="0" w:line="276" w:lineRule="auto"/>
+        <w:textAlignment w:val="baseline"/>
+        <w:rPr>
+          <w:rFonts w:eastAsia="Times New Roman" w:cs="Arial"/>
+          <w:sz w:val="22"/>
+          <w:szCs w:val="22"/>
+          <w:lang w:eastAsia="en-AU"/>
+        </w:rPr>
+      </w:pPr>
+      <w:r>
+        <w:rPr>
+          <w:rFonts w:eastAsia="Times New Roman" w:cs="Arial"/>
+          <w:sz w:val="22"/>
+          <w:szCs w:val="22"/>
+          <w:lang w:eastAsia="en-AU"/>
+        </w:rPr>
+        <w:t>Click the ‘Send password reset email’ button.  You will be emailed a link to reset your password</w:t>
+      </w:r>
+    </w:p>
+    <w:p>
+      <w:pPr>
+        <w:pStyle w:val="ListParagraph"/>
+        <w:numPr>
+          <w:ilvl w:val="0"/>
+          <w:numId w:val="24"/>
+        </w:numPr>
+        <w:spacing w:after="0" w:line="276" w:lineRule="auto"/>
+        <w:textAlignment w:val="baseline"/>
+        <w:rPr>
+          <w:rFonts w:eastAsia="Times New Roman" w:cs="Arial"/>
+          <w:sz w:val="22"/>
+          <w:szCs w:val="22"/>
+          <w:lang w:eastAsia="en-AU"/>
+        </w:rPr>
+      </w:pPr>
+      <w:r>
+        <w:rPr>
+          <w:rFonts w:eastAsia="Times New Roman" w:cs="Arial"/>
+          <w:sz w:val="22"/>
+          <w:szCs w:val="22"/>
+          <w:lang w:eastAsia="en-AU"/>
+        </w:rPr>
+        <w:t>Reset your password and then you can log in.</w:t>
       </w:r>
     </w:p>
     <w:p>
@@ -1070,281 +1346,23 @@
     </w:p>
     <w:p>
       <w:pPr>
-        <w:pStyle w:val="ListParagraph"/>
-        <w:numPr>
-          <w:ilvl w:val="0"/>
-          <w:numId w:val="22"/>
-        </w:numPr>
-        <w:spacing w:after="0" w:line="276" w:lineRule="auto"/>
-        <w:textAlignment w:val="baseline"/>
+        <w:ind w:left="0" w:firstLine="0"/>
         <w:rPr>
-          <w:rFonts w:eastAsia="Times New Roman" w:cs="Arial"/>
-          <w:sz w:val="22"/>
-          <w:szCs w:val="22"/>
+          <w:rFonts w:ascii="Arial Black" w:eastAsia="Times New Roman" w:hAnsi="Arial Black" w:cs="Arial"/>
+          <w:sz w:val="28"/>
+          <w:szCs w:val="32"/>
           <w:lang w:eastAsia="en-AU"/>
         </w:rPr>
       </w:pPr>
       <w:r>
         <w:rPr>
-          <w:rFonts w:eastAsia="Times New Roman" w:cs="Arial"/>
-          <w:sz w:val="22"/>
-          <w:szCs w:val="22"/>
+          <w:rFonts w:ascii="Arial Black" w:eastAsia="Times New Roman" w:hAnsi="Arial Black" w:cs="Arial"/>
+          <w:sz w:val="28"/>
+          <w:szCs w:val="32"/>
           <w:lang w:eastAsia="en-AU"/>
         </w:rPr>
-        <w:t>a</w:t>
+        <w:br w:type="page"/>
       </w:r>
-      <w:r>
-        <w:rPr>
-          <w:rFonts w:eastAsia="Times New Roman" w:cs="Arial"/>
-          <w:sz w:val="22"/>
-          <w:szCs w:val="22"/>
-          <w:lang w:eastAsia="en-AU"/>
-        </w:rPr>
-        <w:t>ccess your user profile from the right-side drop-down menu</w:t>
-      </w:r>
-      <w:r>
-        <w:rPr>
-          <w:rFonts w:eastAsia="Times New Roman" w:cs="Arial"/>
-          <w:sz w:val="22"/>
-          <w:szCs w:val="22"/>
-          <w:lang w:eastAsia="en-AU"/>
-        </w:rPr>
-        <w:t>; and</w:t>
-      </w:r>
-      <w:r>
-        <w:rPr>
-          <w:rFonts w:eastAsia="Times New Roman" w:cs="Arial"/>
-          <w:sz w:val="22"/>
-          <w:szCs w:val="22"/>
-          <w:lang w:eastAsia="en-AU"/>
-        </w:rPr>
-        <w:t>…</w:t>
-      </w:r>
-    </w:p>
-    <w:p>
-      <w:pPr>
-        <w:pStyle w:val="ListParagraph"/>
-        <w:spacing w:after="0" w:line="276" w:lineRule="auto"/>
-        <w:ind w:firstLine="0"/>
-        <w:textAlignment w:val="baseline"/>
-        <w:rPr>
-          <w:rFonts w:eastAsia="Times New Roman" w:cs="Arial"/>
-          <w:sz w:val="22"/>
-          <w:szCs w:val="22"/>
-          <w:lang w:eastAsia="en-AU"/>
-        </w:rPr>
-      </w:pPr>
-      <w:r>
-        <w:rPr>
-          <w:rFonts w:eastAsia="Times New Roman" w:cs="Arial"/>
-          <w:noProof/>
-          <w:sz w:val="22"/>
-          <w:szCs w:val="22"/>
-          <w:lang w:eastAsia="en-AU"/>
-        </w:rPr>
-        <w:drawing>
-          <wp:inline distT="0" distB="0" distL="0" distR="0" wp14:anchorId="39ABF5AA" wp14:editId="76A44189">
-            <wp:extent cx="4176784" cy="2090142"/>
-            <wp:effectExtent l="57150" t="57150" r="109855" b="120015"/>
-            <wp:docPr id="2" name="Picture 2"/>
-            <wp:cNvGraphicFramePr>
-              <a:graphicFrameLocks xmlns:a="http://schemas.openxmlformats.org/drawingml/2006/main" noChangeAspect="1"/>
-            </wp:cNvGraphicFramePr>
-            <a:graphic xmlns:a="http://schemas.openxmlformats.org/drawingml/2006/main">
-              <a:graphicData uri="http://schemas.openxmlformats.org/drawingml/2006/picture">
-                <pic:pic xmlns:pic="http://schemas.openxmlformats.org/drawingml/2006/picture">
-                  <pic:nvPicPr>
-                    <pic:cNvPr id="1" name=""/>
-                    <pic:cNvPicPr/>
-                  </pic:nvPicPr>
-                  <pic:blipFill>
-                    <a:blip r:embed="rId14"/>
-                    <a:stretch>
-                      <a:fillRect/>
-                    </a:stretch>
-                  </pic:blipFill>
-                  <pic:spPr>
-                    <a:xfrm>
-                      <a:off x="0" y="0"/>
-                      <a:ext cx="4269384" cy="2136481"/>
-                    </a:xfrm>
-                    <a:prstGeom prst="rect">
-                      <a:avLst/>
-                    </a:prstGeom>
-                    <a:ln w="9525" cap="sq">
-                      <a:solidFill>
-                        <a:srgbClr val="000000"/>
-                      </a:solidFill>
-                      <a:prstDash val="solid"/>
-                      <a:miter lim="800000"/>
-                    </a:ln>
-                    <a:effectLst>
-                      <a:outerShdw blurRad="50800" dist="38100" dir="2700000" algn="tl" rotWithShape="0">
-                        <a:srgbClr val="000000">
-                          <a:alpha val="43000"/>
-                        </a:srgbClr>
-                      </a:outerShdw>
-                    </a:effectLst>
-                  </pic:spPr>
-                </pic:pic>
-              </a:graphicData>
-            </a:graphic>
-          </wp:inline>
-        </w:drawing>
-      </w:r>
-    </w:p>
-    <w:p>
-      <w:pPr>
-        <w:pStyle w:val="ListParagraph"/>
-        <w:numPr>
-          <w:ilvl w:val="0"/>
-          <w:numId w:val="22"/>
-        </w:numPr>
-        <w:spacing w:after="0" w:line="276" w:lineRule="auto"/>
-        <w:textAlignment w:val="baseline"/>
-        <w:rPr>
-          <w:rFonts w:eastAsia="Times New Roman" w:cs="Arial"/>
-          <w:sz w:val="22"/>
-          <w:szCs w:val="22"/>
-          <w:lang w:eastAsia="en-AU"/>
-        </w:rPr>
-      </w:pPr>
-      <w:r>
-        <w:rPr>
-          <w:rFonts w:eastAsia="Times New Roman" w:cs="Arial"/>
-          <w:sz w:val="22"/>
-          <w:szCs w:val="22"/>
-          <w:lang w:eastAsia="en-AU"/>
-        </w:rPr>
-        <w:t>…</w:t>
-      </w:r>
-      <w:r>
-        <w:rPr>
-          <w:rFonts w:eastAsia="Times New Roman" w:cs="Arial"/>
-          <w:sz w:val="22"/>
-          <w:szCs w:val="22"/>
-          <w:lang w:eastAsia="en-AU"/>
-        </w:rPr>
-        <w:t>s</w:t>
-      </w:r>
-      <w:r>
-        <w:rPr>
-          <w:rFonts w:eastAsia="Times New Roman" w:cs="Arial"/>
-          <w:sz w:val="22"/>
-          <w:szCs w:val="22"/>
-          <w:lang w:eastAsia="en-AU"/>
-        </w:rPr>
-        <w:t>elect ‘Change Password’ from the ‘Other Settings’ menu</w:t>
-      </w:r>
-      <w:r>
-        <w:rPr>
-          <w:rFonts w:eastAsia="Times New Roman" w:cs="Arial"/>
-          <w:sz w:val="22"/>
-          <w:szCs w:val="22"/>
-          <w:lang w:eastAsia="en-AU"/>
-        </w:rPr>
-        <w:t>.</w:t>
-      </w:r>
-    </w:p>
-    <w:p>
-      <w:pPr>
-        <w:pStyle w:val="ListParagraph"/>
-        <w:spacing w:after="0" w:line="276" w:lineRule="auto"/>
-        <w:ind w:firstLine="0"/>
-        <w:textAlignment w:val="baseline"/>
-        <w:rPr>
-          <w:rFonts w:eastAsia="Times New Roman" w:cs="Arial"/>
-          <w:sz w:val="22"/>
-          <w:szCs w:val="22"/>
-          <w:lang w:eastAsia="en-AU"/>
-        </w:rPr>
-      </w:pPr>
-      <w:r>
-        <w:rPr>
-          <w:rFonts w:eastAsia="Times New Roman" w:cs="Arial"/>
-          <w:noProof/>
-          <w:sz w:val="22"/>
-          <w:szCs w:val="22"/>
-          <w:lang w:eastAsia="en-AU"/>
-        </w:rPr>
-        <w:drawing>
-          <wp:inline distT="0" distB="0" distL="0" distR="0" wp14:anchorId="1AB5EC9E" wp14:editId="3D871B83">
-            <wp:extent cx="1951630" cy="1169983"/>
-            <wp:effectExtent l="57150" t="57150" r="106045" b="106680"/>
-            <wp:docPr id="4" name="Picture 4"/>
-            <wp:cNvGraphicFramePr>
-              <a:graphicFrameLocks xmlns:a="http://schemas.openxmlformats.org/drawingml/2006/main" noChangeAspect="1"/>
-            </wp:cNvGraphicFramePr>
-            <a:graphic xmlns:a="http://schemas.openxmlformats.org/drawingml/2006/main">
-              <a:graphicData uri="http://schemas.openxmlformats.org/drawingml/2006/picture">
-                <pic:pic xmlns:pic="http://schemas.openxmlformats.org/drawingml/2006/picture">
-                  <pic:nvPicPr>
-                    <pic:cNvPr id="1" name=""/>
-                    <pic:cNvPicPr/>
-                  </pic:nvPicPr>
-                  <pic:blipFill>
-                    <a:blip r:embed="rId15"/>
-                    <a:stretch>
-                      <a:fillRect/>
-                    </a:stretch>
-                  </pic:blipFill>
-                  <pic:spPr>
-                    <a:xfrm>
-                      <a:off x="0" y="0"/>
-                      <a:ext cx="1995099" cy="1196042"/>
-                    </a:xfrm>
-                    <a:prstGeom prst="rect">
-                      <a:avLst/>
-                    </a:prstGeom>
-                    <a:ln w="9525" cap="sq">
-                      <a:solidFill>
-                        <a:srgbClr val="000000"/>
-                      </a:solidFill>
-                      <a:prstDash val="solid"/>
-                      <a:miter lim="800000"/>
-                    </a:ln>
-                    <a:effectLst>
-                      <a:outerShdw blurRad="50800" dist="38100" dir="2700000" algn="tl" rotWithShape="0">
-                        <a:srgbClr val="000000">
-                          <a:alpha val="43000"/>
-                        </a:srgbClr>
-                      </a:outerShdw>
-                    </a:effectLst>
-                  </pic:spPr>
-                </pic:pic>
-              </a:graphicData>
-            </a:graphic>
-          </wp:inline>
-        </w:drawing>
-      </w:r>
-    </w:p>
-    <w:p>
-      <w:pPr>
-        <w:pStyle w:val="ListParagraph"/>
-        <w:spacing w:after="0" w:line="276" w:lineRule="auto"/>
-        <w:ind w:firstLine="0"/>
-        <w:textAlignment w:val="baseline"/>
-        <w:rPr>
-          <w:rFonts w:eastAsia="Times New Roman" w:cs="Arial"/>
-          <w:sz w:val="22"/>
-          <w:szCs w:val="22"/>
-          <w:lang w:eastAsia="en-AU"/>
-        </w:rPr>
-      </w:pPr>
-    </w:p>
-    <w:p>
-      <w:pPr>
-        <w:pStyle w:val="ListParagraph"/>
-        <w:spacing w:after="0" w:line="276" w:lineRule="auto"/>
-        <w:ind w:firstLine="0"/>
-        <w:textAlignment w:val="baseline"/>
-        <w:rPr>
-          <w:rFonts w:eastAsia="Times New Roman" w:cs="Arial"/>
-          <w:sz w:val="22"/>
-          <w:szCs w:val="22"/>
-          <w:lang w:eastAsia="en-AU"/>
-        </w:rPr>
-      </w:pPr>
     </w:p>
     <w:p>
       <w:pPr>
@@ -1366,6 +1384,7 @@
           <w:szCs w:val="32"/>
           <w:lang w:eastAsia="en-AU"/>
         </w:rPr>
+        <w:lastRenderedPageBreak/>
         <w:t>Access to GitHub</w:t>
       </w:r>
     </w:p>
@@ -1412,6 +1431,7 @@
         </w:rPr>
         <w:t xml:space="preserve">must set up a GitHub account and connect it to your </w:t>
       </w:r>
+      <w:proofErr w:type="spellStart"/>
       <w:r>
         <w:rPr>
           <w:rFonts w:eastAsia="Times New Roman" w:cs="Arial"/>
@@ -1419,7 +1439,17 @@
           <w:szCs w:val="22"/>
           <w:lang w:eastAsia="en-AU"/>
         </w:rPr>
-        <w:t>Docassemble account.</w:t>
+        <w:t>Docassemble</w:t>
+      </w:r>
+      <w:proofErr w:type="spellEnd"/>
+      <w:r>
+        <w:rPr>
+          <w:rFonts w:eastAsia="Times New Roman" w:cs="Arial"/>
+          <w:sz w:val="22"/>
+          <w:szCs w:val="22"/>
+          <w:lang w:eastAsia="en-AU"/>
+        </w:rPr>
+        <w:t xml:space="preserve"> account.</w:t>
       </w:r>
     </w:p>
     <w:p>
@@ -1485,7 +1515,7 @@
         </w:rPr>
         <w:t xml:space="preserve">Navigate to </w:t>
       </w:r>
-      <w:hyperlink r:id="rId16" w:history="1">
+      <w:hyperlink r:id="rId15" w:history="1">
         <w:r>
           <w:rPr>
             <w:rStyle w:val="Hyperlink"/>
@@ -1573,7 +1603,7 @@
                     <pic:cNvPicPr/>
                   </pic:nvPicPr>
                   <pic:blipFill>
-                    <a:blip r:embed="rId17"/>
+                    <a:blip r:embed="rId16"/>
                     <a:stretch>
                       <a:fillRect/>
                     </a:stretch>
@@ -1610,20 +1640,6 @@
     </w:p>
     <w:p>
       <w:pPr>
-        <w:pStyle w:val="ListParagraph"/>
-        <w:spacing w:after="0" w:line="276" w:lineRule="auto"/>
-        <w:ind w:firstLine="0"/>
-        <w:textAlignment w:val="baseline"/>
-        <w:rPr>
-          <w:rFonts w:eastAsia="Times New Roman" w:cs="Arial"/>
-          <w:sz w:val="22"/>
-          <w:szCs w:val="22"/>
-          <w:lang w:eastAsia="en-AU"/>
-        </w:rPr>
-      </w:pPr>
-    </w:p>
-    <w:p>
-      <w:pPr>
         <w:ind w:left="0" w:firstLine="0"/>
         <w:rPr>
           <w:rFonts w:eastAsia="Times New Roman" w:cs="Arial"/>
@@ -1632,15 +1648,6 @@
           <w:lang w:eastAsia="en-AU"/>
         </w:rPr>
       </w:pPr>
-      <w:r>
-        <w:rPr>
-          <w:rFonts w:eastAsia="Times New Roman" w:cs="Arial"/>
-          <w:sz w:val="22"/>
-          <w:szCs w:val="22"/>
-          <w:lang w:eastAsia="en-AU"/>
-        </w:rPr>
-        <w:br w:type="page"/>
-      </w:r>
     </w:p>
     <w:p>
       <w:pPr>
@@ -1665,7 +1672,6 @@
           <w:szCs w:val="22"/>
           <w:lang w:eastAsia="en-AU"/>
         </w:rPr>
-        <w:lastRenderedPageBreak/>
         <w:t>Sign up for GitHub</w:t>
       </w:r>
     </w:p>
@@ -1706,7 +1712,7 @@
                     <pic:cNvPicPr/>
                   </pic:nvPicPr>
                   <pic:blipFill>
-                    <a:blip r:embed="rId18"/>
+                    <a:blip r:embed="rId17"/>
                     <a:stretch>
                       <a:fillRect/>
                     </a:stretch>
@@ -1778,7 +1784,27 @@
           <w:szCs w:val="22"/>
           <w:lang w:eastAsia="en-AU"/>
         </w:rPr>
-        <w:t>Work through the signin process</w:t>
+        <w:t xml:space="preserve">Work through the </w:t>
+      </w:r>
+      <w:proofErr w:type="spellStart"/>
+      <w:r>
+        <w:rPr>
+          <w:rFonts w:eastAsia="Times New Roman" w:cs="Arial"/>
+          <w:sz w:val="22"/>
+          <w:szCs w:val="22"/>
+          <w:lang w:eastAsia="en-AU"/>
+        </w:rPr>
+        <w:t>signin</w:t>
+      </w:r>
+      <w:proofErr w:type="spellEnd"/>
+      <w:r>
+        <w:rPr>
+          <w:rFonts w:eastAsia="Times New Roman" w:cs="Arial"/>
+          <w:sz w:val="22"/>
+          <w:szCs w:val="22"/>
+          <w:lang w:eastAsia="en-AU"/>
+        </w:rPr>
+        <w:t xml:space="preserve"> process</w:t>
       </w:r>
     </w:p>
     <w:p>
@@ -1804,7 +1830,76 @@
           <w:szCs w:val="22"/>
           <w:lang w:eastAsia="en-AU"/>
         </w:rPr>
-        <w:t>Your username should be your FAN (eg: ferr0182)</w:t>
+        <w:t>Your username should be your FAN (</w:t>
+      </w:r>
+      <w:proofErr w:type="spellStart"/>
+      <w:r>
+        <w:rPr>
+          <w:rFonts w:eastAsia="Times New Roman" w:cs="Arial"/>
+          <w:sz w:val="22"/>
+          <w:szCs w:val="22"/>
+          <w:lang w:eastAsia="en-AU"/>
+        </w:rPr>
+        <w:t>eg</w:t>
+      </w:r>
+      <w:proofErr w:type="spellEnd"/>
+      <w:r>
+        <w:rPr>
+          <w:rFonts w:eastAsia="Times New Roman" w:cs="Arial"/>
+          <w:sz w:val="22"/>
+          <w:szCs w:val="22"/>
+          <w:lang w:eastAsia="en-AU"/>
+        </w:rPr>
+        <w:t>: ferr0182)</w:t>
+      </w:r>
+      <w:r>
+        <w:rPr>
+          <w:rFonts w:eastAsia="Times New Roman" w:cs="Arial"/>
+          <w:sz w:val="22"/>
+          <w:szCs w:val="22"/>
+          <w:lang w:eastAsia="en-AU"/>
+        </w:rPr>
+        <w:t xml:space="preserve">.  If your username is already </w:t>
+      </w:r>
+      <w:proofErr w:type="gramStart"/>
+      <w:r>
+        <w:rPr>
+          <w:rFonts w:eastAsia="Times New Roman" w:cs="Arial"/>
+          <w:sz w:val="22"/>
+          <w:szCs w:val="22"/>
+          <w:lang w:eastAsia="en-AU"/>
+        </w:rPr>
+        <w:t>taken</w:t>
+      </w:r>
+      <w:proofErr w:type="gramEnd"/>
+      <w:r>
+        <w:rPr>
+          <w:rFonts w:eastAsia="Times New Roman" w:cs="Arial"/>
+          <w:sz w:val="22"/>
+          <w:szCs w:val="22"/>
+          <w:lang w:eastAsia="en-AU"/>
+        </w:rPr>
+        <w:t xml:space="preserve"> then choose a username close to your FAN (</w:t>
+      </w:r>
+      <w:proofErr w:type="spellStart"/>
+      <w:r>
+        <w:rPr>
+          <w:rFonts w:eastAsia="Times New Roman" w:cs="Arial"/>
+          <w:sz w:val="22"/>
+          <w:szCs w:val="22"/>
+          <w:lang w:eastAsia="en-AU"/>
+        </w:rPr>
+        <w:t>eg</w:t>
+      </w:r>
+      <w:proofErr w:type="spellEnd"/>
+      <w:r>
+        <w:rPr>
+          <w:rFonts w:eastAsia="Times New Roman" w:cs="Arial"/>
+          <w:sz w:val="22"/>
+          <w:szCs w:val="22"/>
+          <w:lang w:eastAsia="en-AU"/>
+        </w:rPr>
+        <w:t>: ferr0182_a)</w:t>
       </w:r>
     </w:p>
     <w:p>
@@ -1830,9 +1925,49 @@
           <w:szCs w:val="22"/>
           <w:lang w:eastAsia="en-AU"/>
         </w:rPr>
-        <w:t xml:space="preserve">Your email should be the same as your Docassemble login (eg: </w:t>
+        <w:t xml:space="preserve">Your email should be the same as your </w:t>
       </w:r>
-      <w:hyperlink r:id="rId19" w:history="1">
+      <w:proofErr w:type="spellStart"/>
+      <w:r>
+        <w:rPr>
+          <w:rFonts w:eastAsia="Times New Roman" w:cs="Arial"/>
+          <w:sz w:val="22"/>
+          <w:szCs w:val="22"/>
+          <w:lang w:eastAsia="en-AU"/>
+        </w:rPr>
+        <w:t>Docassemble</w:t>
+      </w:r>
+      <w:proofErr w:type="spellEnd"/>
+      <w:r>
+        <w:rPr>
+          <w:rFonts w:eastAsia="Times New Roman" w:cs="Arial"/>
+          <w:sz w:val="22"/>
+          <w:szCs w:val="22"/>
+          <w:lang w:eastAsia="en-AU"/>
+        </w:rPr>
+        <w:t xml:space="preserve"> login (</w:t>
+      </w:r>
+      <w:proofErr w:type="spellStart"/>
+      <w:r>
+        <w:rPr>
+          <w:rFonts w:eastAsia="Times New Roman" w:cs="Arial"/>
+          <w:sz w:val="22"/>
+          <w:szCs w:val="22"/>
+          <w:lang w:eastAsia="en-AU"/>
+        </w:rPr>
+        <w:t>eg</w:t>
+      </w:r>
+      <w:proofErr w:type="spellEnd"/>
+      <w:r>
+        <w:rPr>
+          <w:rFonts w:eastAsia="Times New Roman" w:cs="Arial"/>
+          <w:sz w:val="22"/>
+          <w:szCs w:val="22"/>
+          <w:lang w:eastAsia="en-AU"/>
+        </w:rPr>
+        <w:t xml:space="preserve">: </w:t>
+      </w:r>
+      <w:hyperlink r:id="rId18" w:history="1">
         <w:r>
           <w:rPr>
             <w:rStyle w:val="Hyperlink"/>
@@ -1928,6 +2063,26 @@
     </w:p>
     <w:p>
       <w:pPr>
+        <w:ind w:left="0" w:firstLine="0"/>
+        <w:rPr>
+          <w:rFonts w:eastAsia="Times New Roman" w:cs="Arial"/>
+          <w:sz w:val="22"/>
+          <w:szCs w:val="22"/>
+          <w:lang w:eastAsia="en-AU"/>
+        </w:rPr>
+      </w:pPr>
+      <w:r>
+        <w:rPr>
+          <w:rFonts w:eastAsia="Times New Roman" w:cs="Arial"/>
+          <w:sz w:val="22"/>
+          <w:szCs w:val="22"/>
+          <w:lang w:eastAsia="en-AU"/>
+        </w:rPr>
+        <w:br w:type="page"/>
+      </w:r>
+    </w:p>
+    <w:p>
+      <w:pPr>
         <w:spacing w:line="276" w:lineRule="auto"/>
         <w:ind w:left="0" w:firstLine="0"/>
         <w:rPr>
@@ -1961,8 +2116,19 @@
           <w:szCs w:val="22"/>
           <w:lang w:eastAsia="en-AU"/>
         </w:rPr>
-        <w:t>Go back to your profile on Docassemble</w:t>
+        <w:t xml:space="preserve">Go back to your profile on </w:t>
       </w:r>
+      <w:proofErr w:type="spellStart"/>
+      <w:r>
+        <w:rPr>
+          <w:rFonts w:eastAsia="Times New Roman" w:cs="Arial"/>
+          <w:sz w:val="22"/>
+          <w:szCs w:val="22"/>
+          <w:lang w:eastAsia="en-AU"/>
+        </w:rPr>
+        <w:t>Docassemble</w:t>
+      </w:r>
+      <w:proofErr w:type="spellEnd"/>
     </w:p>
     <w:p>
       <w:pPr>
@@ -1999,7 +2165,7 @@
                     <pic:cNvPicPr/>
                   </pic:nvPicPr>
                   <pic:blipFill>
-                    <a:blip r:embed="rId14"/>
+                    <a:blip r:embed="rId19"/>
                     <a:stretch>
                       <a:fillRect/>
                     </a:stretch>
@@ -2150,20 +2316,6 @@
     </w:p>
     <w:p>
       <w:pPr>
-        <w:pStyle w:val="ListParagraph"/>
-        <w:spacing w:after="0" w:line="276" w:lineRule="auto"/>
-        <w:ind w:firstLine="0"/>
-        <w:textAlignment w:val="baseline"/>
-        <w:rPr>
-          <w:rFonts w:eastAsia="Times New Roman" w:cs="Arial"/>
-          <w:sz w:val="22"/>
-          <w:szCs w:val="22"/>
-          <w:lang w:eastAsia="en-AU"/>
-        </w:rPr>
-      </w:pPr>
-    </w:p>
-    <w:p>
-      <w:pPr>
         <w:ind w:left="0" w:firstLine="0"/>
         <w:rPr>
           <w:rFonts w:eastAsia="Times New Roman" w:cs="Arial"/>
@@ -2172,15 +2324,6 @@
           <w:lang w:eastAsia="en-AU"/>
         </w:rPr>
       </w:pPr>
-      <w:r>
-        <w:rPr>
-          <w:rFonts w:eastAsia="Times New Roman" w:cs="Arial"/>
-          <w:sz w:val="22"/>
-          <w:szCs w:val="22"/>
-          <w:lang w:eastAsia="en-AU"/>
-        </w:rPr>
-        <w:br w:type="page"/>
-      </w:r>
     </w:p>
     <w:p>
       <w:pPr>
@@ -2205,7 +2348,6 @@
           <w:szCs w:val="22"/>
           <w:lang w:eastAsia="en-AU"/>
         </w:rPr>
-        <w:lastRenderedPageBreak/>
         <w:t>Click on ‘Configure’</w:t>
       </w:r>
     </w:p>
@@ -2460,6 +2602,26 @@
     </w:p>
     <w:p>
       <w:pPr>
+        <w:ind w:left="0" w:firstLine="0"/>
+        <w:rPr>
+          <w:rFonts w:eastAsia="Times New Roman" w:cs="Arial"/>
+          <w:sz w:val="22"/>
+          <w:szCs w:val="22"/>
+          <w:lang w:eastAsia="en-AU"/>
+        </w:rPr>
+      </w:pPr>
+      <w:r>
+        <w:rPr>
+          <w:rFonts w:eastAsia="Times New Roman" w:cs="Arial"/>
+          <w:sz w:val="22"/>
+          <w:szCs w:val="22"/>
+          <w:lang w:eastAsia="en-AU"/>
+        </w:rPr>
+        <w:br w:type="page"/>
+      </w:r>
+    </w:p>
+    <w:p>
+      <w:pPr>
         <w:pStyle w:val="ListParagraph"/>
         <w:numPr>
           <w:ilvl w:val="0"/>
@@ -2481,6 +2643,7 @@
           <w:szCs w:val="22"/>
           <w:lang w:eastAsia="en-AU"/>
         </w:rPr>
+        <w:lastRenderedPageBreak/>
         <w:t>You will be taken back to a screen that looks like this:</w:t>
       </w:r>
     </w:p>
@@ -4230,6 +4393,95 @@
     </w:lvl>
   </w:abstractNum>
   <w:abstractNum w:abstractNumId="10" w15:restartNumberingAfterBreak="0">
+    <w:nsid w:val="349A3BDC"/>
+    <w:multiLevelType w:val="hybridMultilevel"/>
+    <w:tmpl w:val="965E39A4"/>
+    <w:lvl w:ilvl="0" w:tplc="0C09000F">
+      <w:start w:val="1"/>
+      <w:numFmt w:val="decimal"/>
+      <w:lvlText w:val="%1."/>
+      <w:lvlJc w:val="left"/>
+      <w:pPr>
+        <w:ind w:left="720" w:hanging="360"/>
+      </w:pPr>
+      <w:rPr>
+        <w:rFonts w:hint="default"/>
+      </w:rPr>
+    </w:lvl>
+    <w:lvl w:ilvl="1" w:tplc="0C090019" w:tentative="1">
+      <w:start w:val="1"/>
+      <w:numFmt w:val="lowerLetter"/>
+      <w:lvlText w:val="%2."/>
+      <w:lvlJc w:val="left"/>
+      <w:pPr>
+        <w:ind w:left="1440" w:hanging="360"/>
+      </w:pPr>
+    </w:lvl>
+    <w:lvl w:ilvl="2" w:tplc="0C09001B" w:tentative="1">
+      <w:start w:val="1"/>
+      <w:numFmt w:val="lowerRoman"/>
+      <w:lvlText w:val="%3."/>
+      <w:lvlJc w:val="right"/>
+      <w:pPr>
+        <w:ind w:left="2160" w:hanging="180"/>
+      </w:pPr>
+    </w:lvl>
+    <w:lvl w:ilvl="3" w:tplc="0C09000F" w:tentative="1">
+      <w:start w:val="1"/>
+      <w:numFmt w:val="decimal"/>
+      <w:lvlText w:val="%4."/>
+      <w:lvlJc w:val="left"/>
+      <w:pPr>
+        <w:ind w:left="2880" w:hanging="360"/>
+      </w:pPr>
+    </w:lvl>
+    <w:lvl w:ilvl="4" w:tplc="0C090019" w:tentative="1">
+      <w:start w:val="1"/>
+      <w:numFmt w:val="lowerLetter"/>
+      <w:lvlText w:val="%5."/>
+      <w:lvlJc w:val="left"/>
+      <w:pPr>
+        <w:ind w:left="3600" w:hanging="360"/>
+      </w:pPr>
+    </w:lvl>
+    <w:lvl w:ilvl="5" w:tplc="0C09001B" w:tentative="1">
+      <w:start w:val="1"/>
+      <w:numFmt w:val="lowerRoman"/>
+      <w:lvlText w:val="%6."/>
+      <w:lvlJc w:val="right"/>
+      <w:pPr>
+        <w:ind w:left="4320" w:hanging="180"/>
+      </w:pPr>
+    </w:lvl>
+    <w:lvl w:ilvl="6" w:tplc="0C09000F" w:tentative="1">
+      <w:start w:val="1"/>
+      <w:numFmt w:val="decimal"/>
+      <w:lvlText w:val="%7."/>
+      <w:lvlJc w:val="left"/>
+      <w:pPr>
+        <w:ind w:left="5040" w:hanging="360"/>
+      </w:pPr>
+    </w:lvl>
+    <w:lvl w:ilvl="7" w:tplc="0C090019" w:tentative="1">
+      <w:start w:val="1"/>
+      <w:numFmt w:val="lowerLetter"/>
+      <w:lvlText w:val="%8."/>
+      <w:lvlJc w:val="left"/>
+      <w:pPr>
+        <w:ind w:left="5760" w:hanging="360"/>
+      </w:pPr>
+    </w:lvl>
+    <w:lvl w:ilvl="8" w:tplc="0C09001B" w:tentative="1">
+      <w:start w:val="1"/>
+      <w:numFmt w:val="lowerRoman"/>
+      <w:lvlText w:val="%9."/>
+      <w:lvlJc w:val="right"/>
+      <w:pPr>
+        <w:ind w:left="6480" w:hanging="180"/>
+      </w:pPr>
+    </w:lvl>
+  </w:abstractNum>
+  <w:abstractNum w:abstractNumId="11" w15:restartNumberingAfterBreak="0">
     <w:nsid w:val="408564EA"/>
     <w:multiLevelType w:val="multilevel"/>
     <w:tmpl w:val="A52C2AA8"/>
@@ -4354,7 +4606,7 @@
       </w:rPr>
     </w:lvl>
   </w:abstractNum>
-  <w:abstractNum w:abstractNumId="11" w15:restartNumberingAfterBreak="0">
+  <w:abstractNum w:abstractNumId="12" w15:restartNumberingAfterBreak="0">
     <w:nsid w:val="43F148C1"/>
     <w:multiLevelType w:val="multilevel"/>
     <w:tmpl w:val="431CFD06"/>
@@ -4490,7 +4742,7 @@
       </w:rPr>
     </w:lvl>
   </w:abstractNum>
-  <w:abstractNum w:abstractNumId="12" w15:restartNumberingAfterBreak="0">
+  <w:abstractNum w:abstractNumId="13" w15:restartNumberingAfterBreak="0">
     <w:nsid w:val="48440F3E"/>
     <w:multiLevelType w:val="hybridMultilevel"/>
     <w:tmpl w:val="C6A409E0"/>
@@ -4579,7 +4831,7 @@
       </w:pPr>
     </w:lvl>
   </w:abstractNum>
-  <w:abstractNum w:abstractNumId="13" w15:restartNumberingAfterBreak="0">
+  <w:abstractNum w:abstractNumId="14" w15:restartNumberingAfterBreak="0">
     <w:nsid w:val="4A0445F4"/>
     <w:multiLevelType w:val="multilevel"/>
     <w:tmpl w:val="D6EA7A70"/>
@@ -4714,7 +4966,7 @@
       </w:rPr>
     </w:lvl>
   </w:abstractNum>
-  <w:abstractNum w:abstractNumId="14" w15:restartNumberingAfterBreak="0">
+  <w:abstractNum w:abstractNumId="15" w15:restartNumberingAfterBreak="0">
     <w:nsid w:val="4D5450FB"/>
     <w:multiLevelType w:val="hybridMultilevel"/>
     <w:tmpl w:val="DBF62126"/>
@@ -4803,7 +5055,7 @@
       </w:pPr>
     </w:lvl>
   </w:abstractNum>
-  <w:abstractNum w:abstractNumId="15" w15:restartNumberingAfterBreak="0">
+  <w:abstractNum w:abstractNumId="16" w15:restartNumberingAfterBreak="0">
     <w:nsid w:val="502A1A69"/>
     <w:multiLevelType w:val="multilevel"/>
     <w:tmpl w:val="E94C8C1E"/>
@@ -4916,7 +5168,7 @@
       </w:pPr>
     </w:lvl>
   </w:abstractNum>
-  <w:abstractNum w:abstractNumId="16" w15:restartNumberingAfterBreak="0">
+  <w:abstractNum w:abstractNumId="17" w15:restartNumberingAfterBreak="0">
     <w:nsid w:val="512C56B3"/>
     <w:multiLevelType w:val="multilevel"/>
     <w:tmpl w:val="8D72EAF8"/>
@@ -5065,7 +5317,7 @@
       </w:rPr>
     </w:lvl>
   </w:abstractNum>
-  <w:abstractNum w:abstractNumId="17" w15:restartNumberingAfterBreak="0">
+  <w:abstractNum w:abstractNumId="18" w15:restartNumberingAfterBreak="0">
     <w:nsid w:val="5A426B28"/>
     <w:multiLevelType w:val="multilevel"/>
     <w:tmpl w:val="88E67880"/>
@@ -5179,7 +5431,7 @@
       </w:rPr>
     </w:lvl>
   </w:abstractNum>
-  <w:abstractNum w:abstractNumId="18" w15:restartNumberingAfterBreak="0">
+  <w:abstractNum w:abstractNumId="19" w15:restartNumberingAfterBreak="0">
     <w:nsid w:val="5AA367D0"/>
     <w:multiLevelType w:val="hybridMultilevel"/>
     <w:tmpl w:val="04FA4ABA"/>
@@ -5291,7 +5543,7 @@
       </w:rPr>
     </w:lvl>
   </w:abstractNum>
-  <w:abstractNum w:abstractNumId="19" w15:restartNumberingAfterBreak="0">
+  <w:abstractNum w:abstractNumId="20" w15:restartNumberingAfterBreak="0">
     <w:nsid w:val="62C27525"/>
     <w:multiLevelType w:val="multilevel"/>
     <w:tmpl w:val="C37ABA9A"/>
@@ -5440,7 +5692,7 @@
       </w:rPr>
     </w:lvl>
   </w:abstractNum>
-  <w:abstractNum w:abstractNumId="20" w15:restartNumberingAfterBreak="0">
+  <w:abstractNum w:abstractNumId="21" w15:restartNumberingAfterBreak="0">
     <w:nsid w:val="728D6BA4"/>
     <w:multiLevelType w:val="multilevel"/>
     <w:tmpl w:val="A394F6A4"/>
@@ -5593,10 +5845,10 @@
     <w:abstractNumId w:val="8"/>
   </w:num>
   <w:num w:numId="2">
-    <w:abstractNumId w:val="13"/>
+    <w:abstractNumId w:val="14"/>
   </w:num>
   <w:num w:numId="3">
-    <w:abstractNumId w:val="17"/>
+    <w:abstractNumId w:val="18"/>
   </w:num>
   <w:num w:numId="4">
     <w:abstractNumId w:val="1"/>
@@ -5608,50 +5860,50 @@
     <w:abstractNumId w:val="7"/>
   </w:num>
   <w:num w:numId="7">
-    <w:abstractNumId w:val="11"/>
+    <w:abstractNumId w:val="12"/>
   </w:num>
   <w:num w:numId="8">
     <w:abstractNumId w:val="6"/>
   </w:num>
   <w:num w:numId="9">
-    <w:abstractNumId w:val="10"/>
+    <w:abstractNumId w:val="11"/>
   </w:num>
   <w:num w:numId="10">
     <w:abstractNumId w:val="3"/>
   </w:num>
   <w:num w:numId="11">
-    <w:abstractNumId w:val="18"/>
+    <w:abstractNumId w:val="19"/>
   </w:num>
   <w:num w:numId="12">
     <w:abstractNumId w:val="2"/>
   </w:num>
   <w:num w:numId="13">
-    <w:abstractNumId w:val="19"/>
+    <w:abstractNumId w:val="20"/>
   </w:num>
   <w:num w:numId="14">
-    <w:abstractNumId w:val="16"/>
+    <w:abstractNumId w:val="17"/>
   </w:num>
   <w:num w:numId="15">
     <w:abstractNumId w:val="4"/>
   </w:num>
   <w:num w:numId="16">
-    <w:abstractNumId w:val="20"/>
+    <w:abstractNumId w:val="21"/>
   </w:num>
   <w:num w:numId="17">
-    <w:abstractNumId w:val="15"/>
+    <w:abstractNumId w:val="16"/>
     <w:lvlOverride w:ilvl="0">
       <w:startOverride w:val="1"/>
     </w:lvlOverride>
   </w:num>
   <w:num w:numId="18">
-    <w:abstractNumId w:val="15"/>
+    <w:abstractNumId w:val="16"/>
     <w:lvlOverride w:ilvl="0"/>
     <w:lvlOverride w:ilvl="1">
       <w:startOverride w:val="1"/>
     </w:lvlOverride>
   </w:num>
   <w:num w:numId="19">
-    <w:abstractNumId w:val="15"/>
+    <w:abstractNumId w:val="16"/>
     <w:lvlOverride w:ilvl="0"/>
     <w:lvlOverride w:ilvl="1">
       <w:startOverride w:val="1"/>
@@ -5664,10 +5916,13 @@
     <w:abstractNumId w:val="9"/>
   </w:num>
   <w:num w:numId="22">
-    <w:abstractNumId w:val="12"/>
+    <w:abstractNumId w:val="13"/>
   </w:num>
   <w:num w:numId="23">
-    <w:abstractNumId w:val="14"/>
+    <w:abstractNumId w:val="15"/>
+  </w:num>
+  <w:num w:numId="24">
+    <w:abstractNumId w:val="10"/>
   </w:num>
   <w:numIdMacAtCleanup w:val="19"/>
 </w:numbering>
@@ -22064,6 +22319,7 @@
     <w:sig w:usb0="E0002EFF" w:usb1="C0007843" w:usb2="00000009" w:usb3="00000000" w:csb0="000001FF" w:csb1="00000000"/>
   </w:font>
   <w:font w:name="Cordia New">
+    <w:altName w:val="Cordia New"/>
     <w:panose1 w:val="020B0304020202020204"/>
     <w:charset w:val="DE"/>
     <w:family w:val="swiss"/>
@@ -22097,7 +22353,7 @@
     <w:charset w:val="00"/>
     <w:family w:val="swiss"/>
     <w:pitch w:val="variable"/>
-    <w:sig w:usb0="E0002AFF" w:usb1="C000247B" w:usb2="00000009" w:usb3="00000000" w:csb0="000001FF" w:csb1="00000000"/>
+    <w:sig w:usb0="E4002EFF" w:usb1="C000247B" w:usb2="00000009" w:usb3="00000000" w:csb0="000001FF" w:csb1="00000000"/>
   </w:font>
   <w:font w:name="Arial Black">
     <w:panose1 w:val="020B0A04020102020204"/>
@@ -22126,7 +22382,7 @@
     <w:charset w:val="00"/>
     <w:family w:val="swiss"/>
     <w:pitch w:val="variable"/>
-    <w:sig w:usb0="E0002AFF" w:usb1="C000247B" w:usb2="00000009" w:usb3="00000000" w:csb0="000001FF" w:csb1="00000000"/>
+    <w:sig w:usb0="E4002EFF" w:usb1="C000247B" w:usb2="00000009" w:usb3="00000000" w:csb0="000001FF" w:csb1="00000000"/>
   </w:font>
 </w:fonts>
 </file>
@@ -22149,10 +22405,11 @@
     <w:rsidRoot w:val="00B95BC2"/>
     <w:rsid w:val="00295F3F"/>
     <w:rsid w:val="00462F80"/>
+    <w:rsid w:val="0078772D"/>
     <w:rsid w:val="0085797A"/>
     <w:rsid w:val="0088280B"/>
     <w:rsid w:val="00883FA9"/>
-    <w:rsid w:val="00934DA8"/>
+    <w:rsid w:val="008D6221"/>
     <w:rsid w:val="009B2C87"/>
     <w:rsid w:val="00A654CE"/>
     <w:rsid w:val="00B95BC2"/>
@@ -22917,6 +23174,21 @@
 </file>
 
 <file path=customXml/item1.xml><?xml version="1.0" encoding="utf-8"?>
+<?mso-contentType ?>
+<FormTemplates xmlns="http://schemas.microsoft.com/sharepoint/v3/contenttype/forms">
+  <Display>DocumentLibraryForm</Display>
+  <Edit>DocumentLibraryForm</Edit>
+  <New>DocumentLibraryForm</New>
+</FormTemplates>
+</file>
+
+<file path=customXml/item2.xml><?xml version="1.0" encoding="utf-8"?>
+<p:properties xmlns:p="http://schemas.microsoft.com/office/2006/metadata/properties" xmlns:xsi="http://www.w3.org/2001/XMLSchema-instance" xmlns:pc="http://schemas.microsoft.com/office/infopath/2007/PartnerControls">
+  <documentManagement/>
+</p:properties>
+</file>
+
+<file path=customXml/item3.xml><?xml version="1.0" encoding="utf-8"?>
 <ct:contentTypeSchema xmlns:ct="http://schemas.microsoft.com/office/2006/metadata/contentType" xmlns:ma="http://schemas.microsoft.com/office/2006/metadata/properties/metaAttributes" ct:_="" ma:_="" ma:contentTypeName="Document" ma:contentTypeID="0x010100D8A4248FD8BD3F4E8CA28D79838545B3" ma:contentTypeVersion="7" ma:contentTypeDescription="Create a new document." ma:contentTypeScope="" ma:versionID="33007c899f1e3af8eaa5dc769e2a109c">
   <xsd:schema xmlns:xsd="http://www.w3.org/2001/XMLSchema" xmlns:xs="http://www.w3.org/2001/XMLSchema" xmlns:p="http://schemas.microsoft.com/office/2006/metadata/properties" xmlns:ns2="490a89a9-43de-415f-a0a6-fe34c315b54f" targetNamespace="http://schemas.microsoft.com/office/2006/metadata/properties" ma:root="true" ma:fieldsID="d2f781c5a62732d9d6a03247c400a676" ns2:_="">
     <xsd:import namespace="490a89a9-43de-415f-a0a6-fe34c315b54f"/>
@@ -23082,26 +23354,28 @@
 </ct:contentTypeSchema>
 </file>
 
-<file path=customXml/item2.xml><?xml version="1.0" encoding="utf-8"?>
-<p:properties xmlns:p="http://schemas.microsoft.com/office/2006/metadata/properties" xmlns:xsi="http://www.w3.org/2001/XMLSchema-instance" xmlns:pc="http://schemas.microsoft.com/office/infopath/2007/PartnerControls">
-  <documentManagement/>
-</p:properties>
-</file>
-
-<file path=customXml/item3.xml><?xml version="1.0" encoding="utf-8"?>
-<?mso-contentType ?>
-<FormTemplates xmlns="http://schemas.microsoft.com/sharepoint/v3/contenttype/forms">
-  <Display>DocumentLibraryForm</Display>
-  <Edit>DocumentLibraryForm</Edit>
-  <New>DocumentLibraryForm</New>
-</FormTemplates>
-</file>
-
 <file path=customXml/item4.xml><?xml version="1.0" encoding="utf-8"?>
 <b:Sources xmlns:b="http://schemas.openxmlformats.org/officeDocument/2006/bibliography" xmlns="http://schemas.openxmlformats.org/officeDocument/2006/bibliography" SelectedStyle="\APA.XSL" StyleName="APA"/>
 </file>
 
 <file path=customXml/itemProps1.xml><?xml version="1.0" encoding="utf-8"?>
+<ds:datastoreItem xmlns:ds="http://schemas.openxmlformats.org/officeDocument/2006/customXml" ds:itemID="{89803AAE-A5FF-404F-A3A6-0E10714956B4}">
+  <ds:schemaRefs>
+    <ds:schemaRef ds:uri="http://schemas.microsoft.com/sharepoint/v3/contenttype/forms"/>
+  </ds:schemaRefs>
+</ds:datastoreItem>
+</file>
+
+<file path=customXml/itemProps2.xml><?xml version="1.0" encoding="utf-8"?>
+<ds:datastoreItem xmlns:ds="http://schemas.openxmlformats.org/officeDocument/2006/customXml" ds:itemID="{1E52CF82-1D79-4307-8C33-36315FDEE6F5}">
+  <ds:schemaRefs>
+    <ds:schemaRef ds:uri="http://schemas.microsoft.com/office/2006/metadata/properties"/>
+    <ds:schemaRef ds:uri="http://schemas.microsoft.com/office/infopath/2007/PartnerControls"/>
+  </ds:schemaRefs>
+</ds:datastoreItem>
+</file>
+
+<file path=customXml/itemProps3.xml><?xml version="1.0" encoding="utf-8"?>
 <ds:datastoreItem xmlns:ds="http://schemas.openxmlformats.org/officeDocument/2006/customXml" ds:itemID="{438B7F68-AE96-438D-BF66-E6DABD0F62FB}">
   <ds:schemaRefs>
     <ds:schemaRef ds:uri="http://schemas.microsoft.com/office/2006/metadata/contentType"/>
@@ -23119,23 +23393,6 @@
 </ds:datastoreItem>
 </file>
 
-<file path=customXml/itemProps2.xml><?xml version="1.0" encoding="utf-8"?>
-<ds:datastoreItem xmlns:ds="http://schemas.openxmlformats.org/officeDocument/2006/customXml" ds:itemID="{1E52CF82-1D79-4307-8C33-36315FDEE6F5}">
-  <ds:schemaRefs>
-    <ds:schemaRef ds:uri="http://schemas.microsoft.com/office/2006/metadata/properties"/>
-    <ds:schemaRef ds:uri="http://schemas.microsoft.com/office/infopath/2007/PartnerControls"/>
-  </ds:schemaRefs>
-</ds:datastoreItem>
-</file>
-
-<file path=customXml/itemProps3.xml><?xml version="1.0" encoding="utf-8"?>
-<ds:datastoreItem xmlns:ds="http://schemas.openxmlformats.org/officeDocument/2006/customXml" ds:itemID="{89803AAE-A5FF-404F-A3A6-0E10714956B4}">
-  <ds:schemaRefs>
-    <ds:schemaRef ds:uri="http://schemas.microsoft.com/sharepoint/v3/contenttype/forms"/>
-  </ds:schemaRefs>
-</ds:datastoreItem>
-</file>
-
 <file path=customXml/itemProps4.xml><?xml version="1.0" encoding="utf-8"?>
 <ds:datastoreItem xmlns:ds="http://schemas.openxmlformats.org/officeDocument/2006/customXml" ds:itemID="{DA4459AA-DBE1-4908-9903-22822C60B6A4}">
   <ds:schemaRefs>

</xml_diff>